<commit_message>
Added to the Contribution report.
</commit_message>
<xml_diff>
--- a/others/Contribution Report.docx
+++ b/others/Contribution Report.docx
@@ -1,6 +1,6 @@
 
 <file path=word/document.xml><?xml version="1.0" encoding="utf-8"?>
-<w:document xmlns:wpc="http://schemas.microsoft.com/office/word/2010/wordprocessingCanvas" xmlns:cx="http://schemas.microsoft.com/office/drawing/2014/chartex" xmlns:cx1="http://schemas.microsoft.com/office/drawing/2015/9/8/chartex" xmlns:mc="http://schemas.openxmlformats.org/markup-compatibility/2006" xmlns:o="urn:schemas-microsoft-com:office:office" xmlns:r="http://schemas.openxmlformats.org/officeDocument/2006/relationships" xmlns:m="http://schemas.openxmlformats.org/officeDocument/2006/math" xmlns:v="urn:schemas-microsoft-com:vml" xmlns:wp14="http://schemas.microsoft.com/office/word/2010/wordprocessingDrawing" xmlns:wp="http://schemas.openxmlformats.org/drawingml/2006/wordprocessingDrawing" xmlns:w10="urn:schemas-microsoft-com:office:word" xmlns:w="http://schemas.openxmlformats.org/wordprocessingml/2006/main" xmlns:w14="http://schemas.microsoft.com/office/word/2010/wordml" xmlns:w15="http://schemas.microsoft.com/office/word/2012/wordml" xmlns:w16se="http://schemas.microsoft.com/office/word/2015/wordml/symex" xmlns:wpg="http://schemas.microsoft.com/office/word/2010/wordprocessingGroup" xmlns:wpi="http://schemas.microsoft.com/office/word/2010/wordprocessingInk" xmlns:wne="http://schemas.microsoft.com/office/word/2006/wordml" xmlns:wps="http://schemas.microsoft.com/office/word/2010/wordprocessingShape" mc:Ignorable="w14 w15 w16se wp14">
+<w:document xmlns:wpc="http://schemas.microsoft.com/office/word/2010/wordprocessingCanvas" xmlns:cx="http://schemas.microsoft.com/office/drawing/2014/chartex" xmlns:cx1="http://schemas.microsoft.com/office/drawing/2015/9/8/chartex" xmlns:cx2="http://schemas.microsoft.com/office/drawing/2015/10/21/chartex" xmlns:cx3="http://schemas.microsoft.com/office/drawing/2016/5/9/chartex" xmlns:cx4="http://schemas.microsoft.com/office/drawing/2016/5/10/chartex" xmlns:cx5="http://schemas.microsoft.com/office/drawing/2016/5/11/chartex" xmlns:cx6="http://schemas.microsoft.com/office/drawing/2016/5/12/chartex" xmlns:cx7="http://schemas.microsoft.com/office/drawing/2016/5/13/chartex" xmlns:cx8="http://schemas.microsoft.com/office/drawing/2016/5/14/chartex" xmlns:mc="http://schemas.openxmlformats.org/markup-compatibility/2006" xmlns:aink="http://schemas.microsoft.com/office/drawing/2016/ink" xmlns:am3d="http://schemas.microsoft.com/office/drawing/2017/model3d" xmlns:o="urn:schemas-microsoft-com:office:office" xmlns:r="http://schemas.openxmlformats.org/officeDocument/2006/relationships" xmlns:m="http://schemas.openxmlformats.org/officeDocument/2006/math" xmlns:v="urn:schemas-microsoft-com:vml" xmlns:wp14="http://schemas.microsoft.com/office/word/2010/wordprocessingDrawing" xmlns:wp="http://schemas.openxmlformats.org/drawingml/2006/wordprocessingDrawing" xmlns:w10="urn:schemas-microsoft-com:office:word" xmlns:w="http://schemas.openxmlformats.org/wordprocessingml/2006/main" xmlns:w14="http://schemas.microsoft.com/office/word/2010/wordml" xmlns:w15="http://schemas.microsoft.com/office/word/2012/wordml" xmlns:w16cid="http://schemas.microsoft.com/office/word/2016/wordml/cid" xmlns:w16se="http://schemas.microsoft.com/office/word/2015/wordml/symex" xmlns:wpg="http://schemas.microsoft.com/office/word/2010/wordprocessingGroup" xmlns:wpi="http://schemas.microsoft.com/office/word/2010/wordprocessingInk" xmlns:wne="http://schemas.microsoft.com/office/word/2006/wordml" xmlns:wps="http://schemas.microsoft.com/office/word/2010/wordprocessingShape" mc:Ignorable="w14 w15 w16se w16cid wp14">
   <w:body>
     <w:p>
       <w:r>
@@ -48,15 +48,15 @@
         <w:t>features that I was able to add to the program</w:t>
       </w:r>
       <w:r>
-        <w:t xml:space="preserve"> was the ability to log in and out of the system and so it </w:t>
+        <w:t xml:space="preserve"> was the ability to log in and out of the system </w:t>
       </w:r>
       <w:proofErr w:type="gramStart"/>
       <w:r>
-        <w:t>didn’t</w:t>
+        <w:t>and</w:t>
       </w:r>
       <w:proofErr w:type="gramEnd"/>
       <w:r>
-        <w:t xml:space="preserve"> require the user to quit the program to change user.</w:t>
+        <w:t xml:space="preserve"> so it didn’t require the user to quit the program to change user.</w:t>
       </w:r>
       <w:r>
         <w:t xml:space="preserve"> Another was the ability for the GUI to auto update when changes were made, for example when making a bid it automatically adds it to the table and updates the amount of bids made on an auction without having to reload the page.</w:t>
@@ -64,14 +64,132 @@
     </w:p>
     <w:p>
       <w:r>
-        <w:t>Problems that I came across when making the Artatawe cla</w:t>
+        <w:t>Problems that I came across when making the Artatawe class and the fileWriter class was that my first implementation of tables on the auction page and the account page wasn’t working the way I wanted it to. I first used a tableView, which displayed data from a certain class; however, I realised shortly after that I wanted to view data from more than one class and so I couldn’t use table view. In the end, I made my own table using HBox’s and VBox’s and styled it in CSS for the table to look nice. Another issue I came into was that In order for the fileWriter and FileLoader to work well together they have to save and load in the same format. Therefore, a lot of communication was required in order to get it working and in the end, we just let one of us complete their class first and then the other person just used the format they used so the classes would work and communicate together. If we had to do it, again we probably would have assigned the file writer and file loader class to the same person to avoid this confusion.</w:t>
+      </w:r>
+    </w:p>
+    <w:p/>
+    <w:p/>
+    <w:p/>
+    <w:p>
+      <w:r>
+        <w:br w:type="page"/>
+      </w:r>
+    </w:p>
+    <w:p>
+      <w:r>
+        <w:lastRenderedPageBreak/>
+        <w:t>Elias Nemr – 961625</w:t>
+      </w:r>
+    </w:p>
+    <w:p/>
+    <w:p>
+      <w:pPr>
+        <w:ind w:firstLine="720"/>
+      </w:pPr>
+      <w:r>
+        <w:t>My job for implementing in CS230, A3, Artatawe project was to create the profile picture system/GUI.  I had two requirements:</w:t>
+      </w:r>
+    </w:p>
+    <w:p>
+      <w:pPr>
+        <w:pStyle w:val="ListParagraph"/>
+        <w:numPr>
+          <w:ilvl w:val="0"/>
+          <w:numId w:val="2"/>
+        </w:numPr>
+      </w:pPr>
+      <w:r>
+        <w:t>Default avatars for the users.</w:t>
+      </w:r>
+    </w:p>
+    <w:p>
+      <w:pPr>
+        <w:pStyle w:val="ListParagraph"/>
+        <w:numPr>
+          <w:ilvl w:val="0"/>
+          <w:numId w:val="2"/>
+        </w:numPr>
+      </w:pPr>
+      <w:r>
+        <w:t>Custom Drawing with particle trace of circles and drawing straight lines.</w:t>
+      </w:r>
+    </w:p>
+    <w:p>
+      <w:pPr>
+        <w:pStyle w:val="ListParagraph"/>
+        <w:ind w:left="1080"/>
+      </w:pPr>
+    </w:p>
+    <w:p>
+      <w:pPr>
+        <w:ind w:firstLine="720"/>
+      </w:pPr>
+      <w:r>
+        <w:t xml:space="preserve">To begin with, I started with a main GUI which the user could choose to change their profile picture on their “My </w:t>
+      </w:r>
+      <w:r>
+        <w:t>Account</w:t>
+      </w:r>
+      <w:r>
+        <w:t xml:space="preserve">” GUI.  After opening the main Profile Picture GUI, you </w:t>
+      </w:r>
+      <w:proofErr w:type="gramStart"/>
+      <w:r>
+        <w:t>are allowed to</w:t>
+      </w:r>
+      <w:proofErr w:type="gramEnd"/>
+      <w:r>
+        <w:t xml:space="preserve"> choose between picking an avatar or creating your own custom drawing.  If you click on the choose avatar button, you will get another scene which will display for you 6 default pictures (including the default one you get by creating your account) which then you will choose to set as profile.  Otherwise if you choose to create a create a custom drawing you will have to go back to the Profile Picture GUI and choose custom drawing, which you’d be able to</w:t>
+      </w:r>
+      <w:r>
+        <w:t xml:space="preserve"> draw anything you like</w:t>
+      </w:r>
+      <w:r>
+        <w:t xml:space="preserve"> and after having saved that picture, it will automatically override your default avatar which you chose prior.  It should do the same vice versa.</w:t>
+      </w:r>
+    </w:p>
+    <w:p>
+      <w:pPr>
+        <w:ind w:firstLine="720"/>
+      </w:pPr>
+      <w:r>
+        <w:t>Furthermore, I also had to capture the features of our system once it was finished and I had a volunteer from my team, Cormac, help out with the voice over and the rest</w:t>
+      </w:r>
+      <w:r>
+        <w:t xml:space="preserve"> of the team</w:t>
+      </w:r>
+      <w:r>
+        <w:t xml:space="preserve"> collaborated</w:t>
       </w:r>
       <w:bookmarkStart w:id="0" w:name="_GoBack"/>
       <w:bookmarkEnd w:id="0"/>
       <w:r>
-        <w:t>ss and the fileWriter class was that my first implementation of tables on the auction page and the account page wasn’t working the way I wanted it to. I first used a tableView, which displayed data from a certain class; however, I realised shortly after that I wanted to view data from more than one class and so I couldn’t use table view. In the end, I made my own table using HBox’s and VBox’s and styled it in CSS for the table to look nice. Another issue I came into was that In order for the fileWriter and FileLoader to work well together they have to save and load in the same format. Therefore, a lot of communication was required in order to get it working and in the end, we just let one of us complete their class first and then the other person just used the format they used so the classes would work and communicate together. If we had to do it, again we probably would have assigned the file writer and file loader class to the same person to avoid this confusion.</w:t>
-      </w:r>
-    </w:p>
+        <w:t xml:space="preserve"> with how we should layout the demo video.  After we recorded all the features I had to edit out the videos and add subtitles to help understand better.  </w:t>
+      </w:r>
+    </w:p>
+    <w:p>
+      <w:pPr>
+        <w:ind w:firstLine="720"/>
+      </w:pPr>
+      <w:r>
+        <w:t>Some issues I came across while creating my GUI part of A3 was the saving and loading part of custom drawing.  It worked just fine when we used the command line to run the program.  However, when trying to use an IDE it would crash sometimes as it would not allow saving onto the “</w:t>
+      </w:r>
+      <w:proofErr w:type="spellStart"/>
+      <w:r>
+        <w:t>src</w:t>
+      </w:r>
+      <w:proofErr w:type="spellEnd"/>
+      <w:r>
+        <w:t xml:space="preserve">” folder.  I also had to do some extra research to figure out how to particle trace circularly rather than rectangularly.  </w:t>
+      </w:r>
+    </w:p>
+    <w:p>
+      <w:pPr>
+        <w:ind w:firstLine="720"/>
+      </w:pPr>
+    </w:p>
+    <w:p/>
+    <w:p/>
     <w:sectPr>
       <w:pgSz w:w="11906" w:h="16838"/>
       <w:pgMar w:top="1440" w:right="1440" w:bottom="1440" w:left="1440" w:header="708" w:footer="708" w:gutter="0"/>
@@ -82,8 +200,197 @@
 </w:document>
 </file>
 
+<file path=word/numbering.xml><?xml version="1.0" encoding="utf-8"?>
+<w:numbering xmlns:wpc="http://schemas.microsoft.com/office/word/2010/wordprocessingCanvas" xmlns:cx="http://schemas.microsoft.com/office/drawing/2014/chartex" xmlns:cx1="http://schemas.microsoft.com/office/drawing/2015/9/8/chartex" xmlns:cx2="http://schemas.microsoft.com/office/drawing/2015/10/21/chartex" xmlns:cx3="http://schemas.microsoft.com/office/drawing/2016/5/9/chartex" xmlns:cx4="http://schemas.microsoft.com/office/drawing/2016/5/10/chartex" xmlns:cx5="http://schemas.microsoft.com/office/drawing/2016/5/11/chartex" xmlns:cx6="http://schemas.microsoft.com/office/drawing/2016/5/12/chartex" xmlns:cx7="http://schemas.microsoft.com/office/drawing/2016/5/13/chartex" xmlns:cx8="http://schemas.microsoft.com/office/drawing/2016/5/14/chartex" xmlns:mc="http://schemas.openxmlformats.org/markup-compatibility/2006" xmlns:aink="http://schemas.microsoft.com/office/drawing/2016/ink" xmlns:am3d="http://schemas.microsoft.com/office/drawing/2017/model3d" xmlns:o="urn:schemas-microsoft-com:office:office" xmlns:r="http://schemas.openxmlformats.org/officeDocument/2006/relationships" xmlns:m="http://schemas.openxmlformats.org/officeDocument/2006/math" xmlns:v="urn:schemas-microsoft-com:vml" xmlns:wp14="http://schemas.microsoft.com/office/word/2010/wordprocessingDrawing" xmlns:wp="http://schemas.openxmlformats.org/drawingml/2006/wordprocessingDrawing" xmlns:w10="urn:schemas-microsoft-com:office:word" xmlns:w="http://schemas.openxmlformats.org/wordprocessingml/2006/main" xmlns:w14="http://schemas.microsoft.com/office/word/2010/wordml" xmlns:w15="http://schemas.microsoft.com/office/word/2012/wordml" xmlns:w16cid="http://schemas.microsoft.com/office/word/2016/wordml/cid" xmlns:w16se="http://schemas.microsoft.com/office/word/2015/wordml/symex" xmlns:wpg="http://schemas.microsoft.com/office/word/2010/wordprocessingGroup" xmlns:wpi="http://schemas.microsoft.com/office/word/2010/wordprocessingInk" xmlns:wne="http://schemas.microsoft.com/office/word/2006/wordml" xmlns:wps="http://schemas.microsoft.com/office/word/2010/wordprocessingShape" mc:Ignorable="w14 w15 w16se w16cid wp14">
+  <w:abstractNum w:abstractNumId="0" w15:restartNumberingAfterBreak="0">
+    <w:nsid w:val="33950F55"/>
+    <w:multiLevelType w:val="hybridMultilevel"/>
+    <w:tmpl w:val="76BC8974"/>
+    <w:lvl w:ilvl="0" w:tplc="20D62164">
+      <w:start w:val="1"/>
+      <w:numFmt w:val="decimal"/>
+      <w:lvlText w:val="%1."/>
+      <w:lvlJc w:val="left"/>
+      <w:pPr>
+        <w:ind w:left="1080" w:hanging="360"/>
+      </w:pPr>
+      <w:rPr>
+        <w:rFonts w:hint="default"/>
+      </w:rPr>
+    </w:lvl>
+    <w:lvl w:ilvl="1" w:tplc="04090019" w:tentative="1">
+      <w:start w:val="1"/>
+      <w:numFmt w:val="lowerLetter"/>
+      <w:lvlText w:val="%2."/>
+      <w:lvlJc w:val="left"/>
+      <w:pPr>
+        <w:ind w:left="1800" w:hanging="360"/>
+      </w:pPr>
+    </w:lvl>
+    <w:lvl w:ilvl="2" w:tplc="0409001B" w:tentative="1">
+      <w:start w:val="1"/>
+      <w:numFmt w:val="lowerRoman"/>
+      <w:lvlText w:val="%3."/>
+      <w:lvlJc w:val="right"/>
+      <w:pPr>
+        <w:ind w:left="2520" w:hanging="180"/>
+      </w:pPr>
+    </w:lvl>
+    <w:lvl w:ilvl="3" w:tplc="0409000F" w:tentative="1">
+      <w:start w:val="1"/>
+      <w:numFmt w:val="decimal"/>
+      <w:lvlText w:val="%4."/>
+      <w:lvlJc w:val="left"/>
+      <w:pPr>
+        <w:ind w:left="3240" w:hanging="360"/>
+      </w:pPr>
+    </w:lvl>
+    <w:lvl w:ilvl="4" w:tplc="04090019" w:tentative="1">
+      <w:start w:val="1"/>
+      <w:numFmt w:val="lowerLetter"/>
+      <w:lvlText w:val="%5."/>
+      <w:lvlJc w:val="left"/>
+      <w:pPr>
+        <w:ind w:left="3960" w:hanging="360"/>
+      </w:pPr>
+    </w:lvl>
+    <w:lvl w:ilvl="5" w:tplc="0409001B" w:tentative="1">
+      <w:start w:val="1"/>
+      <w:numFmt w:val="lowerRoman"/>
+      <w:lvlText w:val="%6."/>
+      <w:lvlJc w:val="right"/>
+      <w:pPr>
+        <w:ind w:left="4680" w:hanging="180"/>
+      </w:pPr>
+    </w:lvl>
+    <w:lvl w:ilvl="6" w:tplc="0409000F" w:tentative="1">
+      <w:start w:val="1"/>
+      <w:numFmt w:val="decimal"/>
+      <w:lvlText w:val="%7."/>
+      <w:lvlJc w:val="left"/>
+      <w:pPr>
+        <w:ind w:left="5400" w:hanging="360"/>
+      </w:pPr>
+    </w:lvl>
+    <w:lvl w:ilvl="7" w:tplc="04090019" w:tentative="1">
+      <w:start w:val="1"/>
+      <w:numFmt w:val="lowerLetter"/>
+      <w:lvlText w:val="%8."/>
+      <w:lvlJc w:val="left"/>
+      <w:pPr>
+        <w:ind w:left="6120" w:hanging="360"/>
+      </w:pPr>
+    </w:lvl>
+    <w:lvl w:ilvl="8" w:tplc="0409001B" w:tentative="1">
+      <w:start w:val="1"/>
+      <w:numFmt w:val="lowerRoman"/>
+      <w:lvlText w:val="%9."/>
+      <w:lvlJc w:val="right"/>
+      <w:pPr>
+        <w:ind w:left="6840" w:hanging="180"/>
+      </w:pPr>
+    </w:lvl>
+  </w:abstractNum>
+  <w:abstractNum w:abstractNumId="1" w15:restartNumberingAfterBreak="0">
+    <w:nsid w:val="51543B73"/>
+    <w:multiLevelType w:val="hybridMultilevel"/>
+    <w:tmpl w:val="8B2ECAFE"/>
+    <w:lvl w:ilvl="0" w:tplc="0409000F">
+      <w:start w:val="1"/>
+      <w:numFmt w:val="decimal"/>
+      <w:lvlText w:val="%1."/>
+      <w:lvlJc w:val="left"/>
+      <w:pPr>
+        <w:ind w:left="720" w:hanging="360"/>
+      </w:pPr>
+      <w:rPr>
+        <w:rFonts w:hint="default"/>
+      </w:rPr>
+    </w:lvl>
+    <w:lvl w:ilvl="1" w:tplc="04090019" w:tentative="1">
+      <w:start w:val="1"/>
+      <w:numFmt w:val="lowerLetter"/>
+      <w:lvlText w:val="%2."/>
+      <w:lvlJc w:val="left"/>
+      <w:pPr>
+        <w:ind w:left="1440" w:hanging="360"/>
+      </w:pPr>
+    </w:lvl>
+    <w:lvl w:ilvl="2" w:tplc="0409001B" w:tentative="1">
+      <w:start w:val="1"/>
+      <w:numFmt w:val="lowerRoman"/>
+      <w:lvlText w:val="%3."/>
+      <w:lvlJc w:val="right"/>
+      <w:pPr>
+        <w:ind w:left="2160" w:hanging="180"/>
+      </w:pPr>
+    </w:lvl>
+    <w:lvl w:ilvl="3" w:tplc="0409000F" w:tentative="1">
+      <w:start w:val="1"/>
+      <w:numFmt w:val="decimal"/>
+      <w:lvlText w:val="%4."/>
+      <w:lvlJc w:val="left"/>
+      <w:pPr>
+        <w:ind w:left="2880" w:hanging="360"/>
+      </w:pPr>
+    </w:lvl>
+    <w:lvl w:ilvl="4" w:tplc="04090019" w:tentative="1">
+      <w:start w:val="1"/>
+      <w:numFmt w:val="lowerLetter"/>
+      <w:lvlText w:val="%5."/>
+      <w:lvlJc w:val="left"/>
+      <w:pPr>
+        <w:ind w:left="3600" w:hanging="360"/>
+      </w:pPr>
+    </w:lvl>
+    <w:lvl w:ilvl="5" w:tplc="0409001B" w:tentative="1">
+      <w:start w:val="1"/>
+      <w:numFmt w:val="lowerRoman"/>
+      <w:lvlText w:val="%6."/>
+      <w:lvlJc w:val="right"/>
+      <w:pPr>
+        <w:ind w:left="4320" w:hanging="180"/>
+      </w:pPr>
+    </w:lvl>
+    <w:lvl w:ilvl="6" w:tplc="0409000F" w:tentative="1">
+      <w:start w:val="1"/>
+      <w:numFmt w:val="decimal"/>
+      <w:lvlText w:val="%7."/>
+      <w:lvlJc w:val="left"/>
+      <w:pPr>
+        <w:ind w:left="5040" w:hanging="360"/>
+      </w:pPr>
+    </w:lvl>
+    <w:lvl w:ilvl="7" w:tplc="04090019" w:tentative="1">
+      <w:start w:val="1"/>
+      <w:numFmt w:val="lowerLetter"/>
+      <w:lvlText w:val="%8."/>
+      <w:lvlJc w:val="left"/>
+      <w:pPr>
+        <w:ind w:left="5760" w:hanging="360"/>
+      </w:pPr>
+    </w:lvl>
+    <w:lvl w:ilvl="8" w:tplc="0409001B" w:tentative="1">
+      <w:start w:val="1"/>
+      <w:numFmt w:val="lowerRoman"/>
+      <w:lvlText w:val="%9."/>
+      <w:lvlJc w:val="right"/>
+      <w:pPr>
+        <w:ind w:left="6480" w:hanging="180"/>
+      </w:pPr>
+    </w:lvl>
+  </w:abstractNum>
+  <w:num w:numId="1">
+    <w:abstractNumId w:val="1"/>
+  </w:num>
+  <w:num w:numId="2">
+    <w:abstractNumId w:val="0"/>
+  </w:num>
+</w:numbering>
+</file>
+
 <file path=word/styles.xml><?xml version="1.0" encoding="utf-8"?>
-<w:styles xmlns:mc="http://schemas.openxmlformats.org/markup-compatibility/2006" xmlns:r="http://schemas.openxmlformats.org/officeDocument/2006/relationships" xmlns:w="http://schemas.openxmlformats.org/wordprocessingml/2006/main" xmlns:w14="http://schemas.microsoft.com/office/word/2010/wordml" xmlns:w15="http://schemas.microsoft.com/office/word/2012/wordml" xmlns:w16se="http://schemas.microsoft.com/office/word/2015/wordml/symex" mc:Ignorable="w14 w15 w16se">
+<w:styles xmlns:mc="http://schemas.openxmlformats.org/markup-compatibility/2006" xmlns:r="http://schemas.openxmlformats.org/officeDocument/2006/relationships" xmlns:w="http://schemas.openxmlformats.org/wordprocessingml/2006/main" xmlns:w14="http://schemas.microsoft.com/office/word/2010/wordml" xmlns:w15="http://schemas.microsoft.com/office/word/2012/wordml" xmlns:w16cid="http://schemas.microsoft.com/office/word/2016/wordml/cid" xmlns:w16se="http://schemas.microsoft.com/office/word/2015/wordml/symex" mc:Ignorable="w14 w15 w16se w16cid">
   <w:docDefaults>
     <w:rPrDefault>
       <w:rPr>
@@ -99,7 +406,7 @@
       </w:pPr>
     </w:pPrDefault>
   </w:docDefaults>
-  <w:latentStyles w:defLockedState="0" w:defUIPriority="99" w:defSemiHidden="0" w:defUnhideWhenUsed="0" w:defQFormat="0" w:count="371">
+  <w:latentStyles w:defLockedState="0" w:defUIPriority="99" w:defSemiHidden="0" w:defUnhideWhenUsed="0" w:defQFormat="0" w:count="375">
     <w:lsdException w:name="Normal" w:uiPriority="0" w:qFormat="1"/>
     <w:lsdException w:name="heading 1" w:uiPriority="9" w:qFormat="1"/>
     <w:lsdException w:name="heading 2" w:semiHidden="1" w:uiPriority="9" w:unhideWhenUsed="1" w:qFormat="1"/>
@@ -205,7 +512,6 @@
     <w:lsdException w:name="HTML Sample" w:semiHidden="1" w:unhideWhenUsed="1"/>
     <w:lsdException w:name="HTML Typewriter" w:semiHidden="1" w:unhideWhenUsed="1"/>
     <w:lsdException w:name="HTML Variable" w:semiHidden="1" w:unhideWhenUsed="1"/>
-    <w:lsdException w:name="Normal Table" w:semiHidden="1" w:unhideWhenUsed="1"/>
     <w:lsdException w:name="annotation subject" w:semiHidden="1" w:unhideWhenUsed="1"/>
     <w:lsdException w:name="No List" w:semiHidden="1" w:unhideWhenUsed="1"/>
     <w:lsdException w:name="Outline List 1" w:semiHidden="1" w:unhideWhenUsed="1"/>
@@ -249,10 +555,8 @@
     <w:lsdException w:name="Table Elegant" w:semiHidden="1" w:unhideWhenUsed="1"/>
     <w:lsdException w:name="Table Professional" w:semiHidden="1" w:unhideWhenUsed="1"/>
     <w:lsdException w:name="Table Subtle 1" w:semiHidden="1" w:unhideWhenUsed="1"/>
-    <w:lsdException w:name="Table Subtle 2" w:semiHidden="1" w:unhideWhenUsed="1"/>
     <w:lsdException w:name="Table Web 1" w:semiHidden="1" w:unhideWhenUsed="1"/>
     <w:lsdException w:name="Table Web 2" w:semiHidden="1" w:unhideWhenUsed="1"/>
-    <w:lsdException w:name="Table Web 3" w:semiHidden="1" w:unhideWhenUsed="1"/>
     <w:lsdException w:name="Balloon Text" w:semiHidden="1" w:unhideWhenUsed="1"/>
     <w:lsdException w:name="Table Grid" w:uiPriority="59"/>
     <w:lsdException w:name="Table Theme" w:semiHidden="1" w:unhideWhenUsed="1"/>
@@ -471,6 +775,10 @@
     <w:lsdException w:name="List Table 5 Dark Accent 6" w:uiPriority="50"/>
     <w:lsdException w:name="List Table 6 Colorful Accent 6" w:uiPriority="51"/>
     <w:lsdException w:name="List Table 7 Colorful Accent 6" w:uiPriority="52"/>
+    <w:lsdException w:name="Mention" w:semiHidden="1" w:unhideWhenUsed="1"/>
+    <w:lsdException w:name="Smart Hyperlink" w:semiHidden="1" w:unhideWhenUsed="1"/>
+    <w:lsdException w:name="Hashtag" w:semiHidden="1" w:unhideWhenUsed="1"/>
+    <w:lsdException w:name="Unresolved Mention" w:semiHidden="1" w:unhideWhenUsed="1"/>
   </w:latentStyles>
   <w:style w:type="paragraph" w:default="1" w:styleId="Normal">
     <w:name w:val="Normal"/>
@@ -502,6 +810,17 @@
     <w:uiPriority w:val="99"/>
     <w:semiHidden/>
     <w:unhideWhenUsed/>
+  </w:style>
+  <w:style w:type="paragraph" w:styleId="ListParagraph">
+    <w:name w:val="List Paragraph"/>
+    <w:basedOn w:val="Normal"/>
+    <w:uiPriority w:val="34"/>
+    <w:qFormat/>
+    <w:rsid w:val="000656B6"/>
+    <w:pPr>
+      <w:ind w:left="720"/>
+      <w:contextualSpacing/>
+    </w:pPr>
   </w:style>
 </w:styles>
 </file>

</xml_diff>

<commit_message>
added my contributions to the report
</commit_message>
<xml_diff>
--- a/others/Contribution Report.docx
+++ b/others/Contribution Report.docx
@@ -1,6 +1,6 @@
 
 <file path=word/document.xml><?xml version="1.0" encoding="utf-8"?>
-<w:document xmlns:wpc="http://schemas.microsoft.com/office/word/2010/wordprocessingCanvas" xmlns:cx="http://schemas.microsoft.com/office/drawing/2014/chartex" xmlns:cx1="http://schemas.microsoft.com/office/drawing/2015/9/8/chartex" xmlns:cx2="http://schemas.microsoft.com/office/drawing/2015/10/21/chartex" xmlns:cx3="http://schemas.microsoft.com/office/drawing/2016/5/9/chartex" xmlns:cx4="http://schemas.microsoft.com/office/drawing/2016/5/10/chartex" xmlns:cx5="http://schemas.microsoft.com/office/drawing/2016/5/11/chartex" xmlns:cx6="http://schemas.microsoft.com/office/drawing/2016/5/12/chartex" xmlns:cx7="http://schemas.microsoft.com/office/drawing/2016/5/13/chartex" xmlns:cx8="http://schemas.microsoft.com/office/drawing/2016/5/14/chartex" xmlns:mc="http://schemas.openxmlformats.org/markup-compatibility/2006" xmlns:aink="http://schemas.microsoft.com/office/drawing/2016/ink" xmlns:am3d="http://schemas.microsoft.com/office/drawing/2017/model3d" xmlns:o="urn:schemas-microsoft-com:office:office" xmlns:r="http://schemas.openxmlformats.org/officeDocument/2006/relationships" xmlns:m="http://schemas.openxmlformats.org/officeDocument/2006/math" xmlns:v="urn:schemas-microsoft-com:vml" xmlns:wp14="http://schemas.microsoft.com/office/word/2010/wordprocessingDrawing" xmlns:wp="http://schemas.openxmlformats.org/drawingml/2006/wordprocessingDrawing" xmlns:w10="urn:schemas-microsoft-com:office:word" xmlns:w="http://schemas.openxmlformats.org/wordprocessingml/2006/main" xmlns:w14="http://schemas.microsoft.com/office/word/2010/wordml" xmlns:w15="http://schemas.microsoft.com/office/word/2012/wordml" xmlns:w16cid="http://schemas.microsoft.com/office/word/2016/wordml/cid" xmlns:w16se="http://schemas.microsoft.com/office/word/2015/wordml/symex" xmlns:wpg="http://schemas.microsoft.com/office/word/2010/wordprocessingGroup" xmlns:wpi="http://schemas.microsoft.com/office/word/2010/wordprocessingInk" xmlns:wne="http://schemas.microsoft.com/office/word/2006/wordml" xmlns:wps="http://schemas.microsoft.com/office/word/2010/wordprocessingShape" mc:Ignorable="w14 w15 w16se w16cid wp14">
+<w:document xmlns:wpc="http://schemas.microsoft.com/office/word/2010/wordprocessingCanvas" xmlns:mo="http://schemas.microsoft.com/office/mac/office/2008/main" xmlns:mc="http://schemas.openxmlformats.org/markup-compatibility/2006" xmlns:mv="urn:schemas-microsoft-com:mac:vml" xmlns:o="urn:schemas-microsoft-com:office:office" xmlns:r="http://schemas.openxmlformats.org/officeDocument/2006/relationships" xmlns:m="http://schemas.openxmlformats.org/officeDocument/2006/math" xmlns:v="urn:schemas-microsoft-com:vml" xmlns:wp14="http://schemas.microsoft.com/office/word/2010/wordprocessingDrawing" xmlns:wp="http://schemas.openxmlformats.org/drawingml/2006/wordprocessingDrawing" xmlns:w10="urn:schemas-microsoft-com:office:word" xmlns:w="http://schemas.openxmlformats.org/wordprocessingml/2006/main" xmlns:w14="http://schemas.microsoft.com/office/word/2010/wordml" xmlns:w15="http://schemas.microsoft.com/office/word/2012/wordml" xmlns:wpg="http://schemas.microsoft.com/office/word/2010/wordprocessingGroup" xmlns:wpi="http://schemas.microsoft.com/office/word/2010/wordprocessingInk" xmlns:wne="http://schemas.microsoft.com/office/word/2006/wordml" xmlns:wps="http://schemas.microsoft.com/office/word/2010/wordprocessingShape" mc:Ignorable="w14 w15 wp14">
   <w:body>
     <w:p>
       <w:r>
@@ -48,15 +48,7 @@
         <w:t>features that I was able to add to the program</w:t>
       </w:r>
       <w:r>
-        <w:t xml:space="preserve"> was the ability to log in and out of the system </w:t>
-      </w:r>
-      <w:proofErr w:type="gramStart"/>
-      <w:r>
-        <w:t>and</w:t>
-      </w:r>
-      <w:proofErr w:type="gramEnd"/>
-      <w:r>
-        <w:t xml:space="preserve"> so it didn’t require the user to quit the program to change user.</w:t>
+        <w:t xml:space="preserve"> was the ability to log in and out of the system and so it didn’t require the user to quit the program to change user.</w:t>
       </w:r>
       <w:r>
         <w:t xml:space="preserve"> Another was the ability for the GUI to auto update when changes were made, for example when making a bid it automatically adds it to the table and updates the amount of bids made on an auction without having to reload the page.</w:t>
@@ -131,15 +123,7 @@
         <w:t>Account</w:t>
       </w:r>
       <w:r>
-        <w:t xml:space="preserve">” GUI.  After opening the main Profile Picture GUI, you </w:t>
-      </w:r>
-      <w:proofErr w:type="gramStart"/>
-      <w:r>
-        <w:t>are allowed to</w:t>
-      </w:r>
-      <w:proofErr w:type="gramEnd"/>
-      <w:r>
-        <w:t xml:space="preserve"> choose between picking an avatar or creating your own custom drawing.  If you click on the choose avatar button, you will get another scene which will display for you 6 default pictures (including the default one you get by creating your account) which then you will choose to set as profile.  Otherwise if you choose to create a create a custom drawing you will have to go back to the Profile Picture GUI and choose custom drawing, which you’d be able to</w:t>
+        <w:t>” GUI.  After opening the main Profile Picture GUI, you are allowed to choose between picking an avatar or creating your own custom drawing.  If you click on the choose avatar button, you will get another scene which will display for you 6 default pictures (including the default one you get by creating your account) which then you will choose to set as profile.  Otherwise if you choose to create a create a custom drawing you will have to go back to the Profile Picture GUI and choose custom drawing, which you’d be able to</w:t>
       </w:r>
       <w:r>
         <w:t xml:space="preserve"> draw anything you like</w:t>
@@ -160,29 +144,62 @@
       </w:r>
       <w:r>
         <w:t xml:space="preserve"> collaborated</w:t>
+      </w:r>
+      <w:r>
+        <w:t xml:space="preserve"> with how we should layout the demo video.  After we recorded all the features I had to edit out the videos and add subtitles to help understand better.  </w:t>
+      </w:r>
+    </w:p>
+    <w:p>
+      <w:pPr>
+        <w:ind w:firstLine="720"/>
+      </w:pPr>
+      <w:r>
+        <w:t>Some issues I came across while creating my GUI part of A3 was the saving and loading part of custom drawing.  It worked just fine when we used the command line to run the program.  However, when trying to use an IDE it would crash sometimes as it would not allow saving onto the “src” folder.  I also had to do some extra research to figure out how to particle trace circularly rather than rectangularly.</w:t>
+      </w:r>
+    </w:p>
+    <w:p>
+      <w:r>
+        <w:br w:type="page"/>
+      </w:r>
+    </w:p>
+    <w:p>
+      <w:r>
+        <w:lastRenderedPageBreak/>
+        <w:t>Liam Cooper – 916153</w:t>
+      </w:r>
+    </w:p>
+    <w:p>
+      <w:r>
+        <w:t xml:space="preserve">My job for the implementation of assignment 3 was to implement a hierarchy which is used to create the artworks which are placed on auction by users. For this I created 3 classes, the first class was the artworks class which contained basic data that both types of artworks contained so this meant that the other classes (painting and sculpture) had to inherit from this class. I also decided that the users should not be able to create an artwork object as it doesn’t make sense in our application so this class was made into an abstract class. The next class I created was the sculpture class which contained the specific sculpture data and inherited from the artworks class. The final class I created was the painting class which contained specific data for the paintings and also inherited from artwork. </w:t>
+      </w:r>
+    </w:p>
+    <w:p>
+      <w:r>
+        <w:t xml:space="preserve">These classes are a main part of this application as it’s an artwork auction application, there are a lot of classes that collaborate with mine. This meant that I had to create these classes early on during the implementation stage to allow my fellow team mates to finish off their classes as they could not be fully implemented or tested without mine. </w:t>
+      </w:r>
+    </w:p>
+    <w:p>
+      <w:r>
+        <w:t>The first problem I had encountered was the data and time variable which contained the date and time the artworks were placed on the auction. I was initially setting this within the artworks class by importing the date library, however this was not required as this was a responsibility of another class. So, I changed this variable to a string as the date was imported and created in another class and then a string of the date and t</w:t>
+      </w:r>
+      <w:r>
+        <w:t>ime was passed in when a painting or sculpture is created.</w:t>
+      </w:r>
+    </w:p>
+    <w:p>
+      <w:r>
+        <w:t>Another problem was the confusion we had of where to store the maximum number of bids that each artwork allows when it is on auction.  This was not included in my initial design of the classes so we decided that it would be best if a variable of bid amounts was added to the artwork class during the implementation.</w:t>
+      </w:r>
+      <w:r>
+        <w:t xml:space="preserve"> This required me to create the variable in order to set and get the maximum bid amount. </w:t>
       </w:r>
       <w:bookmarkStart w:id="0" w:name="_GoBack"/>
       <w:bookmarkEnd w:id="0"/>
       <w:r>
-        <w:t xml:space="preserve"> with how we should layout the demo video.  After we recorded all the features I had to edit out the videos and add subtitles to help understand better.  </w:t>
-      </w:r>
-    </w:p>
-    <w:p>
-      <w:pPr>
-        <w:ind w:firstLine="720"/>
-      </w:pPr>
-      <w:r>
-        <w:t>Some issues I came across while creating my GUI part of A3 was the saving and loading part of custom drawing.  It worked just fine when we used the command line to run the program.  However, when trying to use an IDE it would crash sometimes as it would not allow saving onto the “</w:t>
-      </w:r>
-      <w:proofErr w:type="spellStart"/>
-      <w:r>
-        <w:t>src</w:t>
-      </w:r>
-      <w:proofErr w:type="spellEnd"/>
-      <w:r>
-        <w:t xml:space="preserve">” folder.  I also had to do some extra research to figure out how to particle trace circularly rather than rectangularly.  </w:t>
-      </w:r>
-    </w:p>
+        <w:t xml:space="preserve">   </w:t>
+      </w:r>
+    </w:p>
+    <w:p/>
     <w:p>
       <w:pPr>
         <w:ind w:firstLine="720"/>
@@ -201,8 +218,8 @@
 </file>
 
 <file path=word/numbering.xml><?xml version="1.0" encoding="utf-8"?>
-<w:numbering xmlns:wpc="http://schemas.microsoft.com/office/word/2010/wordprocessingCanvas" xmlns:cx="http://schemas.microsoft.com/office/drawing/2014/chartex" xmlns:cx1="http://schemas.microsoft.com/office/drawing/2015/9/8/chartex" xmlns:cx2="http://schemas.microsoft.com/office/drawing/2015/10/21/chartex" xmlns:cx3="http://schemas.microsoft.com/office/drawing/2016/5/9/chartex" xmlns:cx4="http://schemas.microsoft.com/office/drawing/2016/5/10/chartex" xmlns:cx5="http://schemas.microsoft.com/office/drawing/2016/5/11/chartex" xmlns:cx6="http://schemas.microsoft.com/office/drawing/2016/5/12/chartex" xmlns:cx7="http://schemas.microsoft.com/office/drawing/2016/5/13/chartex" xmlns:cx8="http://schemas.microsoft.com/office/drawing/2016/5/14/chartex" xmlns:mc="http://schemas.openxmlformats.org/markup-compatibility/2006" xmlns:aink="http://schemas.microsoft.com/office/drawing/2016/ink" xmlns:am3d="http://schemas.microsoft.com/office/drawing/2017/model3d" xmlns:o="urn:schemas-microsoft-com:office:office" xmlns:r="http://schemas.openxmlformats.org/officeDocument/2006/relationships" xmlns:m="http://schemas.openxmlformats.org/officeDocument/2006/math" xmlns:v="urn:schemas-microsoft-com:vml" xmlns:wp14="http://schemas.microsoft.com/office/word/2010/wordprocessingDrawing" xmlns:wp="http://schemas.openxmlformats.org/drawingml/2006/wordprocessingDrawing" xmlns:w10="urn:schemas-microsoft-com:office:word" xmlns:w="http://schemas.openxmlformats.org/wordprocessingml/2006/main" xmlns:w14="http://schemas.microsoft.com/office/word/2010/wordml" xmlns:w15="http://schemas.microsoft.com/office/word/2012/wordml" xmlns:w16cid="http://schemas.microsoft.com/office/word/2016/wordml/cid" xmlns:w16se="http://schemas.microsoft.com/office/word/2015/wordml/symex" xmlns:wpg="http://schemas.microsoft.com/office/word/2010/wordprocessingGroup" xmlns:wpi="http://schemas.microsoft.com/office/word/2010/wordprocessingInk" xmlns:wne="http://schemas.microsoft.com/office/word/2006/wordml" xmlns:wps="http://schemas.microsoft.com/office/word/2010/wordprocessingShape" mc:Ignorable="w14 w15 w16se w16cid wp14">
-  <w:abstractNum w:abstractNumId="0" w15:restartNumberingAfterBreak="0">
+<w:numbering xmlns:wpc="http://schemas.microsoft.com/office/word/2010/wordprocessingCanvas" xmlns:mo="http://schemas.microsoft.com/office/mac/office/2008/main" xmlns:mc="http://schemas.openxmlformats.org/markup-compatibility/2006" xmlns:mv="urn:schemas-microsoft-com:mac:vml" xmlns:o="urn:schemas-microsoft-com:office:office" xmlns:r="http://schemas.openxmlformats.org/officeDocument/2006/relationships" xmlns:m="http://schemas.openxmlformats.org/officeDocument/2006/math" xmlns:v="urn:schemas-microsoft-com:vml" xmlns:wp14="http://schemas.microsoft.com/office/word/2010/wordprocessingDrawing" xmlns:wp="http://schemas.openxmlformats.org/drawingml/2006/wordprocessingDrawing" xmlns:w10="urn:schemas-microsoft-com:office:word" xmlns:w="http://schemas.openxmlformats.org/wordprocessingml/2006/main" xmlns:w14="http://schemas.microsoft.com/office/word/2010/wordml" xmlns:w15="http://schemas.microsoft.com/office/word/2012/wordml" xmlns:wpg="http://schemas.microsoft.com/office/word/2010/wordprocessingGroup" xmlns:wpi="http://schemas.microsoft.com/office/word/2010/wordprocessingInk" xmlns:wne="http://schemas.microsoft.com/office/word/2006/wordml" xmlns:wps="http://schemas.microsoft.com/office/word/2010/wordprocessingShape" mc:Ignorable="w14 w15 wp14">
+  <w:abstractNum w:abstractNumId="0">
     <w:nsid w:val="33950F55"/>
     <w:multiLevelType w:val="hybridMultilevel"/>
     <w:tmpl w:val="76BC8974"/>
@@ -291,7 +308,7 @@
       </w:pPr>
     </w:lvl>
   </w:abstractNum>
-  <w:abstractNum w:abstractNumId="1" w15:restartNumberingAfterBreak="0">
+  <w:abstractNum w:abstractNumId="1">
     <w:nsid w:val="51543B73"/>
     <w:multiLevelType w:val="hybridMultilevel"/>
     <w:tmpl w:val="8B2ECAFE"/>
@@ -390,7 +407,7 @@
 </file>
 
 <file path=word/styles.xml><?xml version="1.0" encoding="utf-8"?>
-<w:styles xmlns:mc="http://schemas.openxmlformats.org/markup-compatibility/2006" xmlns:r="http://schemas.openxmlformats.org/officeDocument/2006/relationships" xmlns:w="http://schemas.openxmlformats.org/wordprocessingml/2006/main" xmlns:w14="http://schemas.microsoft.com/office/word/2010/wordml" xmlns:w15="http://schemas.microsoft.com/office/word/2012/wordml" xmlns:w16cid="http://schemas.microsoft.com/office/word/2016/wordml/cid" xmlns:w16se="http://schemas.microsoft.com/office/word/2015/wordml/symex" mc:Ignorable="w14 w15 w16se w16cid">
+<w:styles xmlns:mc="http://schemas.openxmlformats.org/markup-compatibility/2006" xmlns:r="http://schemas.openxmlformats.org/officeDocument/2006/relationships" xmlns:w="http://schemas.openxmlformats.org/wordprocessingml/2006/main" xmlns:w14="http://schemas.microsoft.com/office/word/2010/wordml" xmlns:w15="http://schemas.microsoft.com/office/word/2012/wordml" mc:Ignorable="w14 w15">
   <w:docDefaults>
     <w:rPrDefault>
       <w:rPr>
@@ -406,7 +423,7 @@
       </w:pPr>
     </w:pPrDefault>
   </w:docDefaults>
-  <w:latentStyles w:defLockedState="0" w:defUIPriority="99" w:defSemiHidden="0" w:defUnhideWhenUsed="0" w:defQFormat="0" w:count="375">
+  <w:latentStyles w:defLockedState="0" w:defUIPriority="99" w:defSemiHidden="0" w:defUnhideWhenUsed="0" w:defQFormat="0" w:count="382">
     <w:lsdException w:name="Normal" w:uiPriority="0" w:qFormat="1"/>
     <w:lsdException w:name="heading 1" w:uiPriority="9" w:qFormat="1"/>
     <w:lsdException w:name="heading 2" w:semiHidden="1" w:uiPriority="9" w:unhideWhenUsed="1" w:qFormat="1"/>
@@ -512,6 +529,7 @@
     <w:lsdException w:name="HTML Sample" w:semiHidden="1" w:unhideWhenUsed="1"/>
     <w:lsdException w:name="HTML Typewriter" w:semiHidden="1" w:unhideWhenUsed="1"/>
     <w:lsdException w:name="HTML Variable" w:semiHidden="1" w:unhideWhenUsed="1"/>
+    <w:lsdException w:name="Normal Table" w:semiHidden="1" w:unhideWhenUsed="1"/>
     <w:lsdException w:name="annotation subject" w:semiHidden="1" w:unhideWhenUsed="1"/>
     <w:lsdException w:name="No List" w:semiHidden="1" w:unhideWhenUsed="1"/>
     <w:lsdException w:name="Outline List 1" w:semiHidden="1" w:unhideWhenUsed="1"/>
@@ -555,8 +573,10 @@
     <w:lsdException w:name="Table Elegant" w:semiHidden="1" w:unhideWhenUsed="1"/>
     <w:lsdException w:name="Table Professional" w:semiHidden="1" w:unhideWhenUsed="1"/>
     <w:lsdException w:name="Table Subtle 1" w:semiHidden="1" w:unhideWhenUsed="1"/>
+    <w:lsdException w:name="Table Subtle 2" w:semiHidden="1" w:unhideWhenUsed="1"/>
     <w:lsdException w:name="Table Web 1" w:semiHidden="1" w:unhideWhenUsed="1"/>
     <w:lsdException w:name="Table Web 2" w:semiHidden="1" w:unhideWhenUsed="1"/>
+    <w:lsdException w:name="Table Web 3" w:semiHidden="1" w:unhideWhenUsed="1"/>
     <w:lsdException w:name="Balloon Text" w:semiHidden="1" w:unhideWhenUsed="1"/>
     <w:lsdException w:name="Table Grid" w:uiPriority="59"/>
     <w:lsdException w:name="Table Theme" w:semiHidden="1" w:unhideWhenUsed="1"/>
@@ -777,8 +797,6 @@
     <w:lsdException w:name="List Table 7 Colorful Accent 6" w:uiPriority="52"/>
     <w:lsdException w:name="Mention" w:semiHidden="1" w:unhideWhenUsed="1"/>
     <w:lsdException w:name="Smart Hyperlink" w:semiHidden="1" w:unhideWhenUsed="1"/>
-    <w:lsdException w:name="Hashtag" w:semiHidden="1" w:unhideWhenUsed="1"/>
-    <w:lsdException w:name="Unresolved Mention" w:semiHidden="1" w:unhideWhenUsed="1"/>
   </w:latentStyles>
   <w:style w:type="paragraph" w:default="1" w:styleId="Normal">
     <w:name w:val="Normal"/>

</xml_diff>

<commit_message>
Contributions report and minutes of meeting
Added my section to the contributions report and completed the minutes of meetings
</commit_message>
<xml_diff>
--- a/others/Contribution Report.docx
+++ b/others/Contribution Report.docx
@@ -1,6 +1,6 @@
 
 <file path=word/document.xml><?xml version="1.0" encoding="utf-8"?>
-<w:document xmlns:wpc="http://schemas.microsoft.com/office/word/2010/wordprocessingCanvas" xmlns:mc="http://schemas.openxmlformats.org/markup-compatibility/2006" xmlns:o="urn:schemas-microsoft-com:office:office" xmlns:r="http://schemas.openxmlformats.org/officeDocument/2006/relationships" xmlns:m="http://schemas.openxmlformats.org/officeDocument/2006/math" xmlns:v="urn:schemas-microsoft-com:vml" xmlns:wp14="http://schemas.microsoft.com/office/word/2010/wordprocessingDrawing" xmlns:wp="http://schemas.openxmlformats.org/drawingml/2006/wordprocessingDrawing" xmlns:w10="urn:schemas-microsoft-com:office:word" xmlns:w="http://schemas.openxmlformats.org/wordprocessingml/2006/main" xmlns:w14="http://schemas.microsoft.com/office/word/2010/wordml" xmlns:wpg="http://schemas.microsoft.com/office/word/2010/wordprocessingGroup" xmlns:wpi="http://schemas.microsoft.com/office/word/2010/wordprocessingInk" xmlns:wne="http://schemas.microsoft.com/office/word/2006/wordml" xmlns:wps="http://schemas.microsoft.com/office/word/2010/wordprocessingShape" mc:Ignorable="w14 wp14">
+<w:document xmlns:wpc="http://schemas.microsoft.com/office/word/2010/wordprocessingCanvas" xmlns:cx="http://schemas.microsoft.com/office/drawing/2014/chartex" xmlns:cx1="http://schemas.microsoft.com/office/drawing/2015/9/8/chartex" xmlns:cx2="http://schemas.microsoft.com/office/drawing/2015/10/21/chartex" xmlns:cx3="http://schemas.microsoft.com/office/drawing/2016/5/9/chartex" xmlns:cx4="http://schemas.microsoft.com/office/drawing/2016/5/10/chartex" xmlns:cx5="http://schemas.microsoft.com/office/drawing/2016/5/11/chartex" xmlns:cx6="http://schemas.microsoft.com/office/drawing/2016/5/12/chartex" xmlns:cx7="http://schemas.microsoft.com/office/drawing/2016/5/13/chartex" xmlns:cx8="http://schemas.microsoft.com/office/drawing/2016/5/14/chartex" xmlns:mc="http://schemas.openxmlformats.org/markup-compatibility/2006" xmlns:aink="http://schemas.microsoft.com/office/drawing/2016/ink" xmlns:am3d="http://schemas.microsoft.com/office/drawing/2017/model3d" xmlns:o="urn:schemas-microsoft-com:office:office" xmlns:r="http://schemas.openxmlformats.org/officeDocument/2006/relationships" xmlns:m="http://schemas.openxmlformats.org/officeDocument/2006/math" xmlns:v="urn:schemas-microsoft-com:vml" xmlns:wp14="http://schemas.microsoft.com/office/word/2010/wordprocessingDrawing" xmlns:wp="http://schemas.openxmlformats.org/drawingml/2006/wordprocessingDrawing" xmlns:w10="urn:schemas-microsoft-com:office:word" xmlns:w="http://schemas.openxmlformats.org/wordprocessingml/2006/main" xmlns:w14="http://schemas.microsoft.com/office/word/2010/wordml" xmlns:w15="http://schemas.microsoft.com/office/word/2012/wordml" xmlns:w16cid="http://schemas.microsoft.com/office/word/2016/wordml/cid" xmlns:w16se="http://schemas.microsoft.com/office/word/2015/wordml/symex" xmlns:wpg="http://schemas.microsoft.com/office/word/2010/wordprocessingGroup" xmlns:wpi="http://schemas.microsoft.com/office/word/2010/wordprocessingInk" xmlns:wne="http://schemas.microsoft.com/office/word/2006/wordml" xmlns:wps="http://schemas.microsoft.com/office/word/2010/wordprocessingShape" mc:Ignorable="w14 w15 w16se w16cid wp14">
   <w:body>
     <w:p>
       <w:r>
@@ -9,12 +9,36 @@
     </w:p>
     <w:p>
       <w:r>
-        <w:t>Bradley Tenuta - 902559</w:t>
-      </w:r>
-    </w:p>
-    <w:p>
-      <w:r>
-        <w:t xml:space="preserve">My job for implementing Artatawe was to implement the Artatawe </w:t>
+        <w:t xml:space="preserve">Bradley </w:t>
+      </w:r>
+      <w:proofErr w:type="spellStart"/>
+      <w:r>
+        <w:t>Tenuta</w:t>
+      </w:r>
+      <w:proofErr w:type="spellEnd"/>
+      <w:r>
+        <w:t xml:space="preserve"> - 902559</w:t>
+      </w:r>
+    </w:p>
+    <w:p>
+      <w:r>
+        <w:t xml:space="preserve">My job for implementing </w:t>
+      </w:r>
+      <w:proofErr w:type="spellStart"/>
+      <w:r>
+        <w:t>Artatawe</w:t>
+      </w:r>
+      <w:proofErr w:type="spellEnd"/>
+      <w:r>
+        <w:t xml:space="preserve"> was to implement the </w:t>
+      </w:r>
+      <w:proofErr w:type="spellStart"/>
+      <w:r>
+        <w:t>Artatawe</w:t>
+      </w:r>
+      <w:proofErr w:type="spellEnd"/>
+      <w:r>
+        <w:t xml:space="preserve"> </w:t>
       </w:r>
       <w:r>
         <w:t>class, which</w:t>
@@ -26,10 +50,26 @@
         <w:t xml:space="preserve">drawings. </w:t>
       </w:r>
       <w:r>
-        <w:t>I created the fileWriter class, which saved all the data to a text file</w:t>
-      </w:r>
-      <w:r>
-        <w:t xml:space="preserve"> and I created the CSS for the program in order to style it and make it look nice and easier to read. </w:t>
+        <w:t xml:space="preserve">I created the </w:t>
+      </w:r>
+      <w:proofErr w:type="spellStart"/>
+      <w:r>
+        <w:t>fileWriter</w:t>
+      </w:r>
+      <w:proofErr w:type="spellEnd"/>
+      <w:r>
+        <w:t xml:space="preserve"> class, which saved all the data to a text file</w:t>
+      </w:r>
+      <w:r>
+        <w:t xml:space="preserve"> and I created the CSS for the program </w:t>
+      </w:r>
+      <w:proofErr w:type="gramStart"/>
+      <w:r>
+        <w:t>in order to</w:t>
+      </w:r>
+      <w:proofErr w:type="gramEnd"/>
+      <w:r>
+        <w:t xml:space="preserve"> style it and make it look nice and easier to read. </w:t>
       </w:r>
       <w:r>
         <w:t xml:space="preserve">Furthermore, I also provided help and assistance for my group members who ran into any difficulty. </w:t>
@@ -37,7 +77,23 @@
     </w:p>
     <w:p>
       <w:r>
-        <w:t>Mainly I created nice GUI, which displayed all the data based on the requirements in the way that was wanted. For example the information on all the bids a user has placed had to be in chronological order based on date so the most recent bid was at the top of the table. I also implemented most of the error checking for logging into the system and when you create a bid. I had to make sure there was checks for if the user entered in characters rather than numbers and that the number were higher than any previous bid and so on, for each error I have a different error message stored in a label and tells the user what they did wrong. I also had to save the data so I made a method call which saves data every time the user logs out and every time the users pressed the red x that closes the window and the program.</w:t>
+        <w:t xml:space="preserve">Mainly I created nice GUI, which displayed all the data based on the requirements in the way that was wanted. For </w:t>
+      </w:r>
+      <w:proofErr w:type="gramStart"/>
+      <w:r>
+        <w:t>example</w:t>
+      </w:r>
+      <w:proofErr w:type="gramEnd"/>
+      <w:r>
+        <w:t xml:space="preserve"> the information on all the bids a user has placed had to be in chronological order based on date so the most recent bid was at the top of the table. I also implemented most of the error checking for logging into the system and when you create a bid. I had to make sure there was checks for if the user entered in characters rather than numbers and that the number were higher than any previous bid and so on, for each error I have a different error message stored in a label and tells the user what they did wrong. I also had to save the </w:t>
+      </w:r>
+      <w:proofErr w:type="gramStart"/>
+      <w:r>
+        <w:t>data</w:t>
+      </w:r>
+      <w:proofErr w:type="gramEnd"/>
+      <w:r>
+        <w:t xml:space="preserve"> so I made a method call which saves data every time the user logs out and every time the users pressed the red x that closes the window and the program.</w:t>
       </w:r>
     </w:p>
     <w:p>
@@ -48,15 +104,111 @@
         <w:t>features that I was able to add to the program</w:t>
       </w:r>
       <w:r>
-        <w:t xml:space="preserve"> was the ability to log in and out of the system and so it didn’t require the user to quit the program to change user.</w:t>
-      </w:r>
-      <w:r>
-        <w:t xml:space="preserve"> Another was the ability for the GUI to auto update when changes were made, for example when making a bid it automatically adds it to the table and updates the amount of bids made on an auction without having to reload the page.</w:t>
-      </w:r>
-    </w:p>
-    <w:p>
-      <w:r>
-        <w:t>Problems that I came across when making the Artatawe class and the fileWriter class was that my first implementation of tables on the auction page and the account page wasn’t working the way I wanted it to. I first used a tableView, which displayed data from a certain class; however, I realised shortly after that I wanted to view data from more than one class and so I couldn’t use table view. In the end, I made my own table using HBox’s and VBox’s and styled it in CSS for the table to look nice. Another issue I came into was that In order for the fileWriter and FileLoader to work well together they have to save and load in the same format. Therefore, a lot of communication was required in order to get it working and in the end, we just let one of us complete their class first and then the other person just used the format they used so the classes would work and communicate together. If we had to do it, again we probably would have assigned the file writer and file loader class to the same person to avoid this confusion.</w:t>
+        <w:t xml:space="preserve"> was the ability to log in and out of the system </w:t>
+      </w:r>
+      <w:proofErr w:type="gramStart"/>
+      <w:r>
+        <w:t>and</w:t>
+      </w:r>
+      <w:proofErr w:type="gramEnd"/>
+      <w:r>
+        <w:t xml:space="preserve"> so it didn’t require the user to quit the program to change user.</w:t>
+      </w:r>
+      <w:r>
+        <w:t xml:space="preserve"> Another was the ability for the GUI to auto update when changes were made, for example when making a bid it automatically adds it to the table and updates the </w:t>
+      </w:r>
+      <w:proofErr w:type="gramStart"/>
+      <w:r>
+        <w:t>amount</w:t>
+      </w:r>
+      <w:proofErr w:type="gramEnd"/>
+      <w:r>
+        <w:t xml:space="preserve"> of bids made on an auction without having to reload the page.</w:t>
+      </w:r>
+    </w:p>
+    <w:p>
+      <w:r>
+        <w:t xml:space="preserve">Problems that I came across when making the </w:t>
+      </w:r>
+      <w:proofErr w:type="spellStart"/>
+      <w:r>
+        <w:t>Artatawe</w:t>
+      </w:r>
+      <w:proofErr w:type="spellEnd"/>
+      <w:r>
+        <w:t xml:space="preserve"> class and the </w:t>
+      </w:r>
+      <w:proofErr w:type="spellStart"/>
+      <w:r>
+        <w:t>fileWriter</w:t>
+      </w:r>
+      <w:proofErr w:type="spellEnd"/>
+      <w:r>
+        <w:t xml:space="preserve"> class was that my first implementation of tables on the auction page and the account page wasn’t working the way I wanted it to. I first used a </w:t>
+      </w:r>
+      <w:proofErr w:type="spellStart"/>
+      <w:r>
+        <w:t>tableView</w:t>
+      </w:r>
+      <w:proofErr w:type="spellEnd"/>
+      <w:r>
+        <w:t xml:space="preserve">, which displayed data from a certain class; however, I realised shortly after that I wanted to view data from more than one class </w:t>
+      </w:r>
+      <w:proofErr w:type="gramStart"/>
+      <w:r>
+        <w:t>and</w:t>
+      </w:r>
+      <w:proofErr w:type="gramEnd"/>
+      <w:r>
+        <w:t xml:space="preserve"> so I couldn’t use table view. In the end, I made my own table using </w:t>
+      </w:r>
+      <w:proofErr w:type="spellStart"/>
+      <w:r>
+        <w:t>HBox’s</w:t>
+      </w:r>
+      <w:proofErr w:type="spellEnd"/>
+      <w:r>
+        <w:t xml:space="preserve"> and </w:t>
+      </w:r>
+      <w:proofErr w:type="spellStart"/>
+      <w:r>
+        <w:t>VBox’s</w:t>
+      </w:r>
+      <w:proofErr w:type="spellEnd"/>
+      <w:r>
+        <w:t xml:space="preserve"> and styled it in CSS for the table to look nice. Another issue I came into was that </w:t>
+      </w:r>
+      <w:proofErr w:type="gramStart"/>
+      <w:r>
+        <w:t>In</w:t>
+      </w:r>
+      <w:proofErr w:type="gramEnd"/>
+      <w:r>
+        <w:t xml:space="preserve"> order for the </w:t>
+      </w:r>
+      <w:proofErr w:type="spellStart"/>
+      <w:r>
+        <w:t>fileWriter</w:t>
+      </w:r>
+      <w:proofErr w:type="spellEnd"/>
+      <w:r>
+        <w:t xml:space="preserve"> and </w:t>
+      </w:r>
+      <w:proofErr w:type="spellStart"/>
+      <w:r>
+        <w:t>FileLoader</w:t>
+      </w:r>
+      <w:proofErr w:type="spellEnd"/>
+      <w:r>
+        <w:t xml:space="preserve"> to work well together they have to save and load in the same format. Therefore, a lot of communication was required </w:t>
+      </w:r>
+      <w:proofErr w:type="gramStart"/>
+      <w:r>
+        <w:t>in order to</w:t>
+      </w:r>
+      <w:proofErr w:type="gramEnd"/>
+      <w:r>
+        <w:t xml:space="preserve"> get it working and in the end, we just let one of us complete their class first and then the other person just used the format they used so the classes would work and communicate together. If we had to do it, again we probably would have assigned the file writer and file loader class to the same person to avoid this confusion.</w:t>
       </w:r>
     </w:p>
     <w:p/>
@@ -70,7 +222,15 @@
     <w:p>
       <w:r>
         <w:lastRenderedPageBreak/>
-        <w:t>Elias Nemr – 961625</w:t>
+        <w:t xml:space="preserve">Elias </w:t>
+      </w:r>
+      <w:proofErr w:type="spellStart"/>
+      <w:r>
+        <w:t>Nemr</w:t>
+      </w:r>
+      <w:proofErr w:type="spellEnd"/>
+      <w:r>
+        <w:t xml:space="preserve"> – 961625</w:t>
       </w:r>
     </w:p>
     <w:p/>
@@ -79,7 +239,15 @@
         <w:ind w:firstLine="720"/>
       </w:pPr>
       <w:r>
-        <w:t>My job for implementing in CS230, A3, Artatawe project was to create the profile picture system/GUI.  I had two requirements:</w:t>
+        <w:t xml:space="preserve">My job for implementing in CS230, A3, </w:t>
+      </w:r>
+      <w:proofErr w:type="spellStart"/>
+      <w:r>
+        <w:t>Artatawe</w:t>
+      </w:r>
+      <w:proofErr w:type="spellEnd"/>
+      <w:r>
+        <w:t xml:space="preserve"> project was to create the profile picture system/GUI.  I had two requirements:</w:t>
       </w:r>
     </w:p>
     <w:p>
@@ -123,7 +291,15 @@
         <w:t>Account</w:t>
       </w:r>
       <w:r>
-        <w:t>” GUI.  After opening the main Profile Picture GUI, you are allowed to choose between picking an avatar or creating your own custom drawing.  If you click on the choose avatar button, you will get another scene which will display for you 6 default pictures (including the default one you get by creating your account) which then you will choose to set as profile.  Otherwise if you choose to create a create a custom drawing you will have to go back to the Profile Picture GUI and choose custom drawing, which you’d be able to</w:t>
+        <w:t xml:space="preserve">” GUI.  After opening the main Profile Picture GUI, you </w:t>
+      </w:r>
+      <w:proofErr w:type="gramStart"/>
+      <w:r>
+        <w:t>are allowed to</w:t>
+      </w:r>
+      <w:proofErr w:type="gramEnd"/>
+      <w:r>
+        <w:t xml:space="preserve"> choose between picking an avatar or creating your own custom drawing.  If you click on the choose avatar button, you will get another scene which will display for you 6 default pictures (including the default one you get by creating your account) which then you will choose to set as profile.  Otherwise if you choose to create a create a custom drawing you will have to go back to the Profile Picture GUI and choose custom drawing, which you’d be able to</w:t>
       </w:r>
       <w:r>
         <w:t xml:space="preserve"> draw anything you like</w:t>
@@ -137,7 +313,15 @@
         <w:ind w:firstLine="720"/>
       </w:pPr>
       <w:r>
-        <w:t>Furthermore, I also had to capture the features of our system once it was finished and I had a volunteer from my team, Cormac, help out with the voice over and the rest</w:t>
+        <w:t xml:space="preserve">Furthermore, I also had to capture the features of our system once it was finished and I had a volunteer from my team, Cormac, </w:t>
+      </w:r>
+      <w:proofErr w:type="gramStart"/>
+      <w:r>
+        <w:t>help out</w:t>
+      </w:r>
+      <w:proofErr w:type="gramEnd"/>
+      <w:r>
+        <w:t xml:space="preserve"> with the voice over and the rest</w:t>
       </w:r>
       <w:r>
         <w:t xml:space="preserve"> of the team</w:t>
@@ -154,7 +338,15 @@
         <w:ind w:firstLine="720"/>
       </w:pPr>
       <w:r>
-        <w:t>Some issues I came across while creating my GUI part of A3 was the saving and loading part of custom drawing.  It worked just fine when we used the command line to run the program.  However, when trying to use an IDE it would crash sometimes as it would not allow saving onto the “src” folder.  I also had to do some extra research to figure out how to particle trace circularly rather than rectangularly.</w:t>
+        <w:t>Some issues I came across while creating my GUI part of A3 was the saving and loading part of custom drawing.  It worked just fine when we used the command line to run the program.  However, when trying to use an IDE it would crash sometimes as it would not allow saving onto the “</w:t>
+      </w:r>
+      <w:proofErr w:type="spellStart"/>
+      <w:r>
+        <w:t>src</w:t>
+      </w:r>
+      <w:proofErr w:type="spellEnd"/>
+      <w:r>
+        <w:t>” folder.  I also had to do some extra research to figure out how to particle trace circularly rather than rectangularly.</w:t>
       </w:r>
     </w:p>
     <w:p>
@@ -170,7 +362,23 @@
     </w:p>
     <w:p>
       <w:r>
-        <w:t xml:space="preserve">My job for the implementation of assignment 3 was to implement a hierarchy which is used to create the artworks which are placed on auction by users. For this I created 3 classes, the first class was the artworks class which contained basic data that both types of artworks contained so this meant that the other classes (painting and sculpture) had to inherit from this class. I also decided that the users should not be able to create an artwork object as it doesn’t make sense in our application so this class was made into an abstract class. The next class I created was the sculpture class which contained the specific sculpture data and inherited from the artworks class. The final class I created was the painting class which contained specific data for the paintings and also inherited from artwork. </w:t>
+        <w:t xml:space="preserve">My job for the implementation of assignment 3 was to implement a hierarchy which is used to create the artworks which are placed on auction by users. For this I created 3 classes, the first class was the artworks class which contained basic data that both types of artworks contained so this meant that the other classes (painting and sculpture) had to inherit from this class. I also decided that the users should not be able to create an artwork object as it doesn’t make sense in our </w:t>
+      </w:r>
+      <w:proofErr w:type="gramStart"/>
+      <w:r>
+        <w:t>application</w:t>
+      </w:r>
+      <w:proofErr w:type="gramEnd"/>
+      <w:r>
+        <w:t xml:space="preserve"> so this class was made into an abstract class. The next class I created was the sculpture class which contained the specific sculpture data and inherited from the artworks class. The final class I created was the painting class which contained specific data for the paintings </w:t>
+      </w:r>
+      <w:proofErr w:type="gramStart"/>
+      <w:r>
+        <w:t>and also</w:t>
+      </w:r>
+      <w:proofErr w:type="gramEnd"/>
+      <w:r>
+        <w:t xml:space="preserve"> inherited from artwork. </w:t>
       </w:r>
     </w:p>
     <w:p>
@@ -188,10 +396,26 @@
     </w:p>
     <w:p>
       <w:r>
-        <w:t>Another problem was the confusion we had of where to store the maximum number of bids that each artwork allows when it is on auction.  This was not included in my initial design of the classes so we decided that it would be best if a variable of bid amounts was added to the artwork class during the implementation.</w:t>
-      </w:r>
-      <w:r>
-        <w:t xml:space="preserve"> This required me to create the variable in order to set and get the maximum bid amount. </w:t>
+        <w:t xml:space="preserve">Another problem was the confusion we had of where to store the maximum number of bids that each artwork allows when it is on auction.  This was not included in my initial design of the </w:t>
+      </w:r>
+      <w:proofErr w:type="gramStart"/>
+      <w:r>
+        <w:t>classes</w:t>
+      </w:r>
+      <w:proofErr w:type="gramEnd"/>
+      <w:r>
+        <w:t xml:space="preserve"> so we decided that it would be best if a variable of bid amounts was added to the artwork class during the implementation.</w:t>
+      </w:r>
+      <w:r>
+        <w:t xml:space="preserve"> This required me to create the variable </w:t>
+      </w:r>
+      <w:proofErr w:type="gramStart"/>
+      <w:r>
+        <w:t>in order to</w:t>
+      </w:r>
+      <w:proofErr w:type="gramEnd"/>
+      <w:r>
+        <w:t xml:space="preserve"> set and get the maximum bid amount. </w:t>
       </w:r>
       <w:r>
         <w:t xml:space="preserve">   </w:t>
@@ -216,12 +440,33 @@
     </w:p>
     <w:p>
       <w:r>
-        <w:t xml:space="preserve">My contribution to the implementation of A3 was the FileLoader class. This was the class that loaded the information from two text files. One which held information about the users, the other contained information on artworks. The class contained four methods, this doesn’t comply with the class design I created in A1 this was mainly due to me not entirely thinking about how I would be creating the objects. There were also two more variables that I added once implementation had started, these were both array lists used to store profile and auction objects. </w:t>
-      </w:r>
-    </w:p>
-    <w:p>
-      <w:r>
-        <w:t xml:space="preserve">The method LoadProfile() was used to create </w:t>
+        <w:t xml:space="preserve">My contribution to the implementation of A3 was the </w:t>
+      </w:r>
+      <w:proofErr w:type="spellStart"/>
+      <w:r>
+        <w:t>FileLoader</w:t>
+      </w:r>
+      <w:proofErr w:type="spellEnd"/>
+      <w:r>
+        <w:t xml:space="preserve"> class. This was the class that loaded the information from two text files. One which held information about the users, the other contained information on artworks. The class contained four methods, this doesn’t comply with the class design I created in A1 this was mainly due to me not entirely thinking about how I would be creating the objects. There were also two more variables that I added once implementation had started, these were both array lists used to store profile and auction objects. </w:t>
+      </w:r>
+    </w:p>
+    <w:p>
+      <w:r>
+        <w:t xml:space="preserve">The method </w:t>
+      </w:r>
+      <w:proofErr w:type="spellStart"/>
+      <w:proofErr w:type="gramStart"/>
+      <w:r>
+        <w:t>LoadProfile</w:t>
+      </w:r>
+      <w:proofErr w:type="spellEnd"/>
+      <w:r>
+        <w:t>(</w:t>
+      </w:r>
+      <w:proofErr w:type="gramEnd"/>
+      <w:r>
+        <w:t xml:space="preserve">) was used to create </w:t>
       </w:r>
       <w:r>
         <w:t xml:space="preserve">profile objects and returned an array list of these objects. This method was the most straightforward to implement. The layout for the profiles was simple to load. Once this had been finished and id moved on we realised that we hadn’t provided a way of showing the users favourites. I had to go back to this method to make that happen. It took a little while longer than anticipated to implement a work around for adding favourites without mistakes being made when creating objects. </w:t>
@@ -229,7 +474,36 @@
     </w:p>
     <w:p>
       <w:r>
-        <w:t xml:space="preserve">The loadAuction() method was originally meant to be the only other method in this class but when it came to making it I realised that it would be easier to have this method called from another class and then it would decide what method to call either loadPainting() or loadSculpture() depending on the type of artwork that needed to be </w:t>
+        <w:t xml:space="preserve">The </w:t>
+      </w:r>
+      <w:proofErr w:type="spellStart"/>
+      <w:proofErr w:type="gramStart"/>
+      <w:r>
+        <w:t>loadAuction</w:t>
+      </w:r>
+      <w:proofErr w:type="spellEnd"/>
+      <w:r>
+        <w:t>(</w:t>
+      </w:r>
+      <w:proofErr w:type="gramEnd"/>
+      <w:r>
+        <w:t xml:space="preserve">) method was originally meant to be the only other method in this class but when it came to making it I realised that it would be easier to have this method called from another class and then it would decide what method to call either </w:t>
+      </w:r>
+      <w:proofErr w:type="spellStart"/>
+      <w:r>
+        <w:t>loadPainting</w:t>
+      </w:r>
+      <w:proofErr w:type="spellEnd"/>
+      <w:r>
+        <w:t xml:space="preserve">() or </w:t>
+      </w:r>
+      <w:proofErr w:type="spellStart"/>
+      <w:r>
+        <w:t>loadSculpture</w:t>
+      </w:r>
+      <w:proofErr w:type="spellEnd"/>
+      <w:r>
+        <w:t xml:space="preserve">() depending on the type of artwork that needed to be </w:t>
       </w:r>
       <w:r>
         <w:t xml:space="preserve">added to an auction. A problem that I encountered when testing this method was that for some reason the if else statement didn’t like when I had another conditional in the else statement. I thought about this and realised as it would only be us writing to file then there was no need for the condition in the if else. This method returned an array list of auction objects. </w:t>
@@ -237,7 +511,44 @@
     </w:p>
     <w:p>
       <w:r>
-        <w:t xml:space="preserve">The loadPainting() and loadSculpture() methods are pretty much the same they just created the different artwork objects, then created an auction object using the artworks and finally made and added bibs to the arraylist of bids. Originally the file used to load these objects was set out in the same format as the file used to store the profile information. However, when trying to distinguish between what objects were to be created I found that it was much simpler to have all of the information </w:t>
+        <w:t xml:space="preserve">The </w:t>
+      </w:r>
+      <w:proofErr w:type="spellStart"/>
+      <w:proofErr w:type="gramStart"/>
+      <w:r>
+        <w:t>loadPainting</w:t>
+      </w:r>
+      <w:proofErr w:type="spellEnd"/>
+      <w:r>
+        <w:t>(</w:t>
+      </w:r>
+      <w:proofErr w:type="gramEnd"/>
+      <w:r>
+        <w:t xml:space="preserve">) and </w:t>
+      </w:r>
+      <w:proofErr w:type="spellStart"/>
+      <w:r>
+        <w:t>loadSculpture</w:t>
+      </w:r>
+      <w:proofErr w:type="spellEnd"/>
+      <w:r>
+        <w:t xml:space="preserve">() methods are pretty much the same they just created the different artwork objects, then created an auction object using the artworks and finally made and added bibs to the </w:t>
+      </w:r>
+      <w:proofErr w:type="spellStart"/>
+      <w:r>
+        <w:t>arraylist</w:t>
+      </w:r>
+      <w:proofErr w:type="spellEnd"/>
+      <w:r>
+        <w:t xml:space="preserve"> of bids. Originally the file used to load these objects was set out in the same format as the file used to store the profile information. However, when trying to distinguish between what objects were to be created I found that it was much simpler to have </w:t>
+      </w:r>
+      <w:proofErr w:type="gramStart"/>
+      <w:r>
+        <w:t>all of</w:t>
+      </w:r>
+      <w:proofErr w:type="gramEnd"/>
+      <w:r>
+        <w:t xml:space="preserve"> the information </w:t>
       </w:r>
       <w:r>
         <w:t xml:space="preserve">about an auction on one line and use the first element of the line as a guide for creating what objects. It took a fair bit of communication between myself and Bradley to decide on a layout that was good for the both of us. </w:t>
@@ -252,34 +563,190 @@
     <w:p/>
     <w:p/>
     <w:p>
+      <w:r>
+        <w:lastRenderedPageBreak/>
+        <w:t>Cormac Anderson – 911013</w:t>
+      </w:r>
+    </w:p>
+    <w:p>
+      <w:r>
+        <w:t xml:space="preserve">My job for the implementation for assignment 3 was to implement the classes, Auction, Bid, Manager, </w:t>
+      </w:r>
+      <w:proofErr w:type="spellStart"/>
+      <w:r>
+        <w:t>AuctionManager</w:t>
+      </w:r>
+      <w:proofErr w:type="spellEnd"/>
+      <w:r>
+        <w:t xml:space="preserve"> and </w:t>
+      </w:r>
+      <w:proofErr w:type="spellStart"/>
+      <w:r>
+        <w:t>ProfileManager</w:t>
+      </w:r>
+      <w:proofErr w:type="spellEnd"/>
+      <w:r>
+        <w:t xml:space="preserve">. </w:t>
+      </w:r>
+      <w:proofErr w:type="gramStart"/>
+      <w:r>
+        <w:t>Firstly</w:t>
+      </w:r>
+      <w:proofErr w:type="gramEnd"/>
+      <w:r>
+        <w:t xml:space="preserve"> I created the classes with all of the attributes and behaviours from the design. </w:t>
+      </w:r>
+      <w:proofErr w:type="gramStart"/>
+      <w:r>
+        <w:t>However</w:t>
+      </w:r>
+      <w:proofErr w:type="gramEnd"/>
+      <w:r>
+        <w:t xml:space="preserve"> I ran into the problem when I came across the Manager class hierarchy with </w:t>
+      </w:r>
+      <w:proofErr w:type="spellStart"/>
+      <w:r>
+        <w:t>AuctionMananger</w:t>
+      </w:r>
+      <w:proofErr w:type="spellEnd"/>
+      <w:r>
+        <w:t xml:space="preserve"> and </w:t>
+      </w:r>
+      <w:proofErr w:type="spellStart"/>
+      <w:r>
+        <w:t>ProfileManager</w:t>
+      </w:r>
+      <w:proofErr w:type="spellEnd"/>
+      <w:r>
+        <w:t xml:space="preserve"> being subclasses. I realised that the design did not make sense for the implementation and after speaking to my group we </w:t>
+      </w:r>
+      <w:proofErr w:type="gramStart"/>
+      <w:r>
+        <w:t>came to the conclusion</w:t>
+      </w:r>
+      <w:proofErr w:type="gramEnd"/>
+      <w:r>
+        <w:t xml:space="preserve"> that the Manager class was redundant. </w:t>
+      </w:r>
+      <w:proofErr w:type="gramStart"/>
+      <w:r>
+        <w:t>Therefore</w:t>
+      </w:r>
+      <w:proofErr w:type="gramEnd"/>
+      <w:r>
+        <w:t xml:space="preserve"> I continued the implementation with the </w:t>
+      </w:r>
+      <w:proofErr w:type="spellStart"/>
+      <w:r>
+        <w:t>AuctionManager</w:t>
+      </w:r>
+      <w:proofErr w:type="spellEnd"/>
+      <w:r>
+        <w:t xml:space="preserve"> and </w:t>
+      </w:r>
+      <w:proofErr w:type="spellStart"/>
+      <w:r>
+        <w:t>ProfileManager</w:t>
+      </w:r>
+      <w:proofErr w:type="spellEnd"/>
+      <w:r>
+        <w:t xml:space="preserve"> exactly the same but not in a hierarchy. </w:t>
+      </w:r>
+    </w:p>
+    <w:p>
+      <w:r>
+        <w:t xml:space="preserve">When implementing I was originally going to use different data structures for the classes such as instead of using an array list in Auction to store the bids a stack could’ve been used to store them. Another example would be for the managers storing the profiles and auctions they could’ve used a </w:t>
+      </w:r>
+      <w:proofErr w:type="spellStart"/>
+      <w:r>
+        <w:t>hashset</w:t>
+      </w:r>
+      <w:proofErr w:type="spellEnd"/>
+      <w:r>
+        <w:t xml:space="preserve"> or binary search tree. Due to the time restraints and the fact these changes may have </w:t>
+      </w:r>
+      <w:proofErr w:type="gramStart"/>
+      <w:r>
+        <w:t>effected</w:t>
+      </w:r>
+      <w:proofErr w:type="gramEnd"/>
+      <w:r>
+        <w:t xml:space="preserve"> other parts of the program significantly I decided not the implement these however if I were to improve the program this would be a possibility.</w:t>
+      </w:r>
+    </w:p>
+    <w:p>
+      <w:r>
+        <w:t>I don’t believe our team had to overcome many problems as a group with issues such as attending lectures. We could’ve maybe met more on a regular basis although we still had constant communication as we had set up a group chat.</w:t>
+      </w:r>
+    </w:p>
+    <w:p>
+      <w:r>
+        <w:t>I also was given the task to record the footage of the system being used in which as a team we sat down and went through the whole functionality of the system. This then allowed me to know exactly what needed recording.</w:t>
+      </w:r>
+    </w:p>
+    <w:p>
+      <w:r>
+        <w:br w:type="page"/>
+      </w:r>
+    </w:p>
+    <w:p>
+      <w:r>
+        <w:lastRenderedPageBreak/>
+        <w:t>Wisam Halawi – 903666</w:t>
+      </w:r>
+    </w:p>
+    <w:p>
+      <w:r>
+        <w:t xml:space="preserve">My role for the implementation of assignment 3 was to implement the class Profile. To begin, I followed the design closely to identify which variables were needed to create a Profile object. Thanks to proper design and good foresight from our team, I was able to implement the class by taking all the behaviours and attributes from our design documents, which eased the amount of time I had to take to properly plan my methods. </w:t>
+      </w:r>
+      <w:r>
+        <w:t xml:space="preserve">However, a </w:t>
+      </w:r>
+      <w:proofErr w:type="spellStart"/>
+      <w:r>
+        <w:t>toString</w:t>
+      </w:r>
+      <w:proofErr w:type="spellEnd"/>
+      <w:r>
+        <w:t xml:space="preserve"> method did need to be implemented for the profile object to be called properly, which was not included in the design. Additionally, a string </w:t>
+      </w:r>
+      <w:proofErr w:type="spellStart"/>
+      <w:r>
+        <w:t>arraylist</w:t>
+      </w:r>
+      <w:proofErr w:type="spellEnd"/>
+      <w:r>
+        <w:t xml:space="preserve"> for </w:t>
+      </w:r>
+      <w:proofErr w:type="spellStart"/>
+      <w:r>
+        <w:t>favorite</w:t>
+      </w:r>
+      <w:proofErr w:type="spellEnd"/>
+      <w:r>
+        <w:t xml:space="preserve"> users had to be added, alongside get, add and remove methods that interacted with this </w:t>
+      </w:r>
+      <w:proofErr w:type="spellStart"/>
+      <w:r>
+        <w:t>arraylist</w:t>
+      </w:r>
+      <w:proofErr w:type="spellEnd"/>
+      <w:r>
+        <w:t xml:space="preserve">. This was overlooked in design unfortunately, but they were minor additions, and did not impact the implementation. </w:t>
+      </w:r>
+    </w:p>
+    <w:p>
+      <w:r>
+        <w:t xml:space="preserve">I do not think the team had to overcome many issues in any regard. We kept constant immediate communication always, with availabilities being made known on a weekly basis. Our meetings were kept to with excellent attendance by all members, and we helped each other as much as we could with problems that we faced in the code. </w:t>
+      </w:r>
       <w:bookmarkStart w:id="0" w:name="_GoBack"/>
       <w:bookmarkEnd w:id="0"/>
-      <w:r>
-        <w:lastRenderedPageBreak/>
-        <w:t>Cormac Anderson – 911013</w:t>
-      </w:r>
-    </w:p>
-    <w:p>
-      <w:r>
-        <w:t xml:space="preserve">My job for the implementation for assignment 3 was to implement the classes, Auction, Bid, Manager, AuctionManager and ProfileManager. Firstly I created the classes with all of the attributes and behaviours from the design. However I ran into the problem when I came across the Manager class hierarchy with AuctionMananger and ProfileManager being subclasses. I realised that the design did not make sense for the implementation and after speaking to my group we came to the conclusion that the Manager class was redundant. Therefore I continued the implementation with the AuctionManager and ProfileManager exactly the same but not in a hierarchy. </w:t>
-      </w:r>
-    </w:p>
-    <w:p>
-      <w:r>
-        <w:t>When implementing I was originally going to use different data structures for the classes such as instead of using an array list in Auction to store the bids a stack could’ve been used to store them. Another example would be for the managers storing the profiles and auctions they could’ve used a hashset or binary search tree. Due to the time restraints and the fact these changes may have effected other parts of the program significantly I decided not the implement these however if I were to improve the program this would be a possibility.</w:t>
-      </w:r>
-    </w:p>
-    <w:p>
-      <w:r>
-        <w:t>I don’t believe our team had to overcome many problems as a group with issues such as attending lectures. We could’ve maybe met more on a regular basis although we still had constant communication as we had set up a group chat.</w:t>
-      </w:r>
-    </w:p>
-    <w:p>
-      <w:r>
-        <w:t>I also was given the task to record the footage of the system being used in which as a team we sat down and went through the whole functionality of the system. This then allowed me to know exactly what needed recording.</w:t>
-      </w:r>
-    </w:p>
-    <w:p/>
+    </w:p>
+    <w:p>
+      <w:r>
+        <w:t xml:space="preserve">As a comparatively weak programmer, I am grateful for my team’s support and understanding of my abilities. I was able to grow and understand more about java implementation in software engineering because of this, and having many mindsets with different approaches towards coding explain certain methodologies to me greatly helped. In hindsight, I would take on more responsibilities and put my knowledge to the test.  </w:t>
+      </w:r>
+    </w:p>
     <w:sectPr>
       <w:pgSz w:w="11906" w:h="16838"/>
       <w:pgMar w:top="1440" w:right="1440" w:bottom="1440" w:left="1440" w:header="708" w:footer="708" w:gutter="0"/>
@@ -291,8 +758,8 @@
 </file>
 
 <file path=word/numbering.xml><?xml version="1.0" encoding="utf-8"?>
-<w:numbering xmlns:wpc="http://schemas.microsoft.com/office/word/2010/wordprocessingCanvas" xmlns:mc="http://schemas.openxmlformats.org/markup-compatibility/2006" xmlns:o="urn:schemas-microsoft-com:office:office" xmlns:r="http://schemas.openxmlformats.org/officeDocument/2006/relationships" xmlns:m="http://schemas.openxmlformats.org/officeDocument/2006/math" xmlns:v="urn:schemas-microsoft-com:vml" xmlns:wp14="http://schemas.microsoft.com/office/word/2010/wordprocessingDrawing" xmlns:wp="http://schemas.openxmlformats.org/drawingml/2006/wordprocessingDrawing" xmlns:w10="urn:schemas-microsoft-com:office:word" xmlns:w="http://schemas.openxmlformats.org/wordprocessingml/2006/main" xmlns:w14="http://schemas.microsoft.com/office/word/2010/wordml" xmlns:wpg="http://schemas.microsoft.com/office/word/2010/wordprocessingGroup" xmlns:wpi="http://schemas.microsoft.com/office/word/2010/wordprocessingInk" xmlns:wne="http://schemas.microsoft.com/office/word/2006/wordml" xmlns:wps="http://schemas.microsoft.com/office/word/2010/wordprocessingShape" mc:Ignorable="w14 wp14">
-  <w:abstractNum w:abstractNumId="0">
+<w:numbering xmlns:wpc="http://schemas.microsoft.com/office/word/2010/wordprocessingCanvas" xmlns:cx="http://schemas.microsoft.com/office/drawing/2014/chartex" xmlns:cx1="http://schemas.microsoft.com/office/drawing/2015/9/8/chartex" xmlns:cx2="http://schemas.microsoft.com/office/drawing/2015/10/21/chartex" xmlns:cx3="http://schemas.microsoft.com/office/drawing/2016/5/9/chartex" xmlns:cx4="http://schemas.microsoft.com/office/drawing/2016/5/10/chartex" xmlns:cx5="http://schemas.microsoft.com/office/drawing/2016/5/11/chartex" xmlns:cx6="http://schemas.microsoft.com/office/drawing/2016/5/12/chartex" xmlns:cx7="http://schemas.microsoft.com/office/drawing/2016/5/13/chartex" xmlns:cx8="http://schemas.microsoft.com/office/drawing/2016/5/14/chartex" xmlns:mc="http://schemas.openxmlformats.org/markup-compatibility/2006" xmlns:aink="http://schemas.microsoft.com/office/drawing/2016/ink" xmlns:am3d="http://schemas.microsoft.com/office/drawing/2017/model3d" xmlns:o="urn:schemas-microsoft-com:office:office" xmlns:r="http://schemas.openxmlformats.org/officeDocument/2006/relationships" xmlns:m="http://schemas.openxmlformats.org/officeDocument/2006/math" xmlns:v="urn:schemas-microsoft-com:vml" xmlns:wp14="http://schemas.microsoft.com/office/word/2010/wordprocessingDrawing" xmlns:wp="http://schemas.openxmlformats.org/drawingml/2006/wordprocessingDrawing" xmlns:w10="urn:schemas-microsoft-com:office:word" xmlns:w="http://schemas.openxmlformats.org/wordprocessingml/2006/main" xmlns:w14="http://schemas.microsoft.com/office/word/2010/wordml" xmlns:w15="http://schemas.microsoft.com/office/word/2012/wordml" xmlns:w16cid="http://schemas.microsoft.com/office/word/2016/wordml/cid" xmlns:w16se="http://schemas.microsoft.com/office/word/2015/wordml/symex" xmlns:wpg="http://schemas.microsoft.com/office/word/2010/wordprocessingGroup" xmlns:wpi="http://schemas.microsoft.com/office/word/2010/wordprocessingInk" xmlns:wne="http://schemas.microsoft.com/office/word/2006/wordml" xmlns:wps="http://schemas.microsoft.com/office/word/2010/wordprocessingShape" mc:Ignorable="w14 w15 w16se w16cid wp14">
+  <w:abstractNum w:abstractNumId="0" w15:restartNumberingAfterBreak="0">
     <w:nsid w:val="33950F55"/>
     <w:multiLevelType w:val="hybridMultilevel"/>
     <w:tmpl w:val="76BC8974"/>
@@ -381,7 +848,7 @@
       </w:pPr>
     </w:lvl>
   </w:abstractNum>
-  <w:abstractNum w:abstractNumId="1">
+  <w:abstractNum w:abstractNumId="1" w15:restartNumberingAfterBreak="0">
     <w:nsid w:val="51543B73"/>
     <w:multiLevelType w:val="hybridMultilevel"/>
     <w:tmpl w:val="8B2ECAFE"/>
@@ -480,7 +947,7 @@
 </file>
 
 <file path=word/styles.xml><?xml version="1.0" encoding="utf-8"?>
-<w:styles xmlns:mc="http://schemas.openxmlformats.org/markup-compatibility/2006" xmlns:r="http://schemas.openxmlformats.org/officeDocument/2006/relationships" xmlns:w="http://schemas.openxmlformats.org/wordprocessingml/2006/main" xmlns:w14="http://schemas.microsoft.com/office/word/2010/wordml" mc:Ignorable="w14">
+<w:styles xmlns:mc="http://schemas.openxmlformats.org/markup-compatibility/2006" xmlns:r="http://schemas.openxmlformats.org/officeDocument/2006/relationships" xmlns:w="http://schemas.openxmlformats.org/wordprocessingml/2006/main" xmlns:w14="http://schemas.microsoft.com/office/word/2010/wordml" xmlns:w15="http://schemas.microsoft.com/office/word/2012/wordml" xmlns:w16cid="http://schemas.microsoft.com/office/word/2016/wordml/cid" xmlns:w16se="http://schemas.microsoft.com/office/word/2015/wordml/symex" mc:Ignorable="w14 w15 w16se w16cid">
   <w:docDefaults>
     <w:rPrDefault>
       <w:rPr>
@@ -496,345 +963,382 @@
       </w:pPr>
     </w:pPrDefault>
   </w:docDefaults>
-  <w:latentStyles w:defLockedState="0" w:defUIPriority="99" w:defSemiHidden="1" w:defUnhideWhenUsed="1" w:defQFormat="0" w:count="267">
-    <w:lsdException w:name="Normal" w:semiHidden="0" w:uiPriority="0" w:unhideWhenUsed="0" w:qFormat="1"/>
-    <w:lsdException w:name="heading 1" w:semiHidden="0" w:uiPriority="9" w:unhideWhenUsed="0" w:qFormat="1"/>
-    <w:lsdException w:name="heading 2" w:uiPriority="9" w:qFormat="1"/>
-    <w:lsdException w:name="heading 3" w:uiPriority="9" w:qFormat="1"/>
-    <w:lsdException w:name="heading 4" w:uiPriority="9" w:qFormat="1"/>
-    <w:lsdException w:name="heading 5" w:uiPriority="9" w:qFormat="1"/>
-    <w:lsdException w:name="heading 6" w:uiPriority="9" w:qFormat="1"/>
-    <w:lsdException w:name="heading 7" w:uiPriority="9" w:qFormat="1"/>
-    <w:lsdException w:name="heading 8" w:uiPriority="9" w:qFormat="1"/>
-    <w:lsdException w:name="heading 9" w:uiPriority="9" w:qFormat="1"/>
-    <w:lsdException w:name="toc 1" w:uiPriority="39"/>
-    <w:lsdException w:name="toc 2" w:uiPriority="39"/>
-    <w:lsdException w:name="toc 3" w:uiPriority="39"/>
-    <w:lsdException w:name="toc 4" w:uiPriority="39"/>
-    <w:lsdException w:name="toc 5" w:uiPriority="39"/>
-    <w:lsdException w:name="toc 6" w:uiPriority="39"/>
-    <w:lsdException w:name="toc 7" w:uiPriority="39"/>
-    <w:lsdException w:name="toc 8" w:uiPriority="39"/>
-    <w:lsdException w:name="toc 9" w:uiPriority="39"/>
-    <w:lsdException w:name="caption" w:uiPriority="35" w:qFormat="1"/>
-    <w:lsdException w:name="Title" w:semiHidden="0" w:uiPriority="10" w:unhideWhenUsed="0" w:qFormat="1"/>
-    <w:lsdException w:name="Default Paragraph Font" w:uiPriority="1"/>
-    <w:lsdException w:name="Subtitle" w:semiHidden="0" w:uiPriority="11" w:unhideWhenUsed="0" w:qFormat="1"/>
-    <w:lsdException w:name="Strong" w:semiHidden="0" w:uiPriority="22" w:unhideWhenUsed="0" w:qFormat="1"/>
-    <w:lsdException w:name="Emphasis" w:semiHidden="0" w:uiPriority="20" w:unhideWhenUsed="0" w:qFormat="1"/>
-    <w:lsdException w:name="Table Grid" w:semiHidden="0" w:uiPriority="59" w:unhideWhenUsed="0"/>
-    <w:lsdException w:name="Placeholder Text" w:unhideWhenUsed="0"/>
-    <w:lsdException w:name="No Spacing" w:semiHidden="0" w:uiPriority="1" w:unhideWhenUsed="0" w:qFormat="1"/>
-    <w:lsdException w:name="Light Shading" w:semiHidden="0" w:uiPriority="60" w:unhideWhenUsed="0"/>
-    <w:lsdException w:name="Light List" w:semiHidden="0" w:uiPriority="61" w:unhideWhenUsed="0"/>
-    <w:lsdException w:name="Light Grid" w:semiHidden="0" w:uiPriority="62" w:unhideWhenUsed="0"/>
-    <w:lsdException w:name="Medium Shading 1" w:semiHidden="0" w:uiPriority="63" w:unhideWhenUsed="0"/>
-    <w:lsdException w:name="Medium Shading 2" w:semiHidden="0" w:uiPriority="64" w:unhideWhenUsed="0"/>
-    <w:lsdException w:name="Medium List 1" w:semiHidden="0" w:uiPriority="65" w:unhideWhenUsed="0"/>
-    <w:lsdException w:name="Medium List 2" w:semiHidden="0" w:uiPriority="66" w:unhideWhenUsed="0"/>
-    <w:lsdException w:name="Medium Grid 1" w:semiHidden="0" w:uiPriority="67" w:unhideWhenUsed="0"/>
-    <w:lsdException w:name="Medium Grid 2" w:semiHidden="0" w:uiPriority="68" w:unhideWhenUsed="0"/>
-    <w:lsdException w:name="Medium Grid 3" w:semiHidden="0" w:uiPriority="69" w:unhideWhenUsed="0"/>
-    <w:lsdException w:name="Dark List" w:semiHidden="0" w:uiPriority="70" w:unhideWhenUsed="0"/>
-    <w:lsdException w:name="Colorful Shading" w:semiHidden="0" w:uiPriority="71" w:unhideWhenUsed="0"/>
-    <w:lsdException w:name="Colorful List" w:semiHidden="0" w:uiPriority="72" w:unhideWhenUsed="0"/>
-    <w:lsdException w:name="Colorful Grid" w:semiHidden="0" w:uiPriority="73" w:unhideWhenUsed="0"/>
-    <w:lsdException w:name="Light Shading Accent 1" w:semiHidden="0" w:uiPriority="60" w:unhideWhenUsed="0"/>
-    <w:lsdException w:name="Light List Accent 1" w:semiHidden="0" w:uiPriority="61" w:unhideWhenUsed="0"/>
-    <w:lsdException w:name="Light Grid Accent 1" w:semiHidden="0" w:uiPriority="62" w:unhideWhenUsed="0"/>
-    <w:lsdException w:name="Medium Shading 1 Accent 1" w:semiHidden="0" w:uiPriority="63" w:unhideWhenUsed="0"/>
-    <w:lsdException w:name="Medium Shading 2 Accent 1" w:semiHidden="0" w:uiPriority="64" w:unhideWhenUsed="0"/>
-    <w:lsdException w:name="Medium List 1 Accent 1" w:semiHidden="0" w:uiPriority="65" w:unhideWhenUsed="0"/>
-    <w:lsdException w:name="Revision" w:unhideWhenUsed="0"/>
-    <w:lsdException w:name="List Paragraph" w:semiHidden="0" w:uiPriority="34" w:unhideWhenUsed="0" w:qFormat="1"/>
-    <w:lsdException w:name="Quote" w:semiHidden="0" w:uiPriority="29" w:unhideWhenUsed="0" w:qFormat="1"/>
-    <w:lsdException w:name="Intense Quote" w:semiHidden="0" w:uiPriority="30" w:unhideWhenUsed="0" w:qFormat="1"/>
-    <w:lsdException w:name="Medium List 2 Accent 1" w:semiHidden="0" w:uiPriority="66" w:unhideWhenUsed="0"/>
-    <w:lsdException w:name="Medium Grid 1 Accent 1" w:semiHidden="0" w:uiPriority="67" w:unhideWhenUsed="0"/>
-    <w:lsdException w:name="Medium Grid 2 Accent 1" w:semiHidden="0" w:uiPriority="68" w:unhideWhenUsed="0"/>
-    <w:lsdException w:name="Medium Grid 3 Accent 1" w:semiHidden="0" w:uiPriority="69" w:unhideWhenUsed="0"/>
-    <w:lsdException w:name="Dark List Accent 1" w:semiHidden="0" w:uiPriority="70" w:unhideWhenUsed="0"/>
-    <w:lsdException w:name="Colorful Shading Accent 1" w:semiHidden="0" w:uiPriority="71" w:unhideWhenUsed="0"/>
-    <w:lsdException w:name="Colorful List Accent 1" w:semiHidden="0" w:uiPriority="72" w:unhideWhenUsed="0"/>
-    <w:lsdException w:name="Colorful Grid Accent 1" w:semiHidden="0" w:uiPriority="73" w:unhideWhenUsed="0"/>
-    <w:lsdException w:name="Light Shading Accent 2" w:semiHidden="0" w:uiPriority="60" w:unhideWhenUsed="0"/>
-    <w:lsdException w:name="Light List Accent 2" w:semiHidden="0" w:uiPriority="61" w:unhideWhenUsed="0"/>
-    <w:lsdException w:name="Light Grid Accent 2" w:semiHidden="0" w:uiPriority="62" w:unhideWhenUsed="0"/>
-    <w:lsdException w:name="Medium Shading 1 Accent 2" w:semiHidden="0" w:uiPriority="63" w:unhideWhenUsed="0"/>
-    <w:lsdException w:name="Medium Shading 2 Accent 2" w:semiHidden="0" w:uiPriority="64" w:unhideWhenUsed="0"/>
-    <w:lsdException w:name="Medium List 1 Accent 2" w:semiHidden="0" w:uiPriority="65" w:unhideWhenUsed="0"/>
-    <w:lsdException w:name="Medium List 2 Accent 2" w:semiHidden="0" w:uiPriority="66" w:unhideWhenUsed="0"/>
-    <w:lsdException w:name="Medium Grid 1 Accent 2" w:semiHidden="0" w:uiPriority="67" w:unhideWhenUsed="0"/>
-    <w:lsdException w:name="Medium Grid 2 Accent 2" w:semiHidden="0" w:uiPriority="68" w:unhideWhenUsed="0"/>
-    <w:lsdException w:name="Medium Grid 3 Accent 2" w:semiHidden="0" w:uiPriority="69" w:unhideWhenUsed="0"/>
-    <w:lsdException w:name="Dark List Accent 2" w:semiHidden="0" w:uiPriority="70" w:unhideWhenUsed="0"/>
-    <w:lsdException w:name="Colorful Shading Accent 2" w:semiHidden="0" w:uiPriority="71" w:unhideWhenUsed="0"/>
-    <w:lsdException w:name="Colorful List Accent 2" w:semiHidden="0" w:uiPriority="72" w:unhideWhenUsed="0"/>
-    <w:lsdException w:name="Colorful Grid Accent 2" w:semiHidden="0" w:uiPriority="73" w:unhideWhenUsed="0"/>
-    <w:lsdException w:name="Light Shading Accent 3" w:semiHidden="0" w:uiPriority="60" w:unhideWhenUsed="0"/>
-    <w:lsdException w:name="Light List Accent 3" w:semiHidden="0" w:uiPriority="61" w:unhideWhenUsed="0"/>
-    <w:lsdException w:name="Light Grid Accent 3" w:semiHidden="0" w:uiPriority="62" w:unhideWhenUsed="0"/>
-    <w:lsdException w:name="Medium Shading 1 Accent 3" w:semiHidden="0" w:uiPriority="63" w:unhideWhenUsed="0"/>
-    <w:lsdException w:name="Medium Shading 2 Accent 3" w:semiHidden="0" w:uiPriority="64" w:unhideWhenUsed="0"/>
-    <w:lsdException w:name="Medium List 1 Accent 3" w:semiHidden="0" w:uiPriority="65" w:unhideWhenUsed="0"/>
-    <w:lsdException w:name="Medium List 2 Accent 3" w:semiHidden="0" w:uiPriority="66" w:unhideWhenUsed="0"/>
-    <w:lsdException w:name="Medium Grid 1 Accent 3" w:semiHidden="0" w:uiPriority="67" w:unhideWhenUsed="0"/>
-    <w:lsdException w:name="Medium Grid 2 Accent 3" w:semiHidden="0" w:uiPriority="68" w:unhideWhenUsed="0"/>
-    <w:lsdException w:name="Medium Grid 3 Accent 3" w:semiHidden="0" w:uiPriority="69" w:unhideWhenUsed="0"/>
-    <w:lsdException w:name="Dark List Accent 3" w:semiHidden="0" w:uiPriority="70" w:unhideWhenUsed="0"/>
-    <w:lsdException w:name="Colorful Shading Accent 3" w:semiHidden="0" w:uiPriority="71" w:unhideWhenUsed="0"/>
-    <w:lsdException w:name="Colorful List Accent 3" w:semiHidden="0" w:uiPriority="72" w:unhideWhenUsed="0"/>
-    <w:lsdException w:name="Colorful Grid Accent 3" w:semiHidden="0" w:uiPriority="73" w:unhideWhenUsed="0"/>
-    <w:lsdException w:name="Light Shading Accent 4" w:semiHidden="0" w:uiPriority="60" w:unhideWhenUsed="0"/>
-    <w:lsdException w:name="Light List Accent 4" w:semiHidden="0" w:uiPriority="61" w:unhideWhenUsed="0"/>
-    <w:lsdException w:name="Light Grid Accent 4" w:semiHidden="0" w:uiPriority="62" w:unhideWhenUsed="0"/>
-    <w:lsdException w:name="Medium Shading 1 Accent 4" w:semiHidden="0" w:uiPriority="63" w:unhideWhenUsed="0"/>
-    <w:lsdException w:name="Medium Shading 2 Accent 4" w:semiHidden="0" w:uiPriority="64" w:unhideWhenUsed="0"/>
-    <w:lsdException w:name="Medium List 1 Accent 4" w:semiHidden="0" w:uiPriority="65" w:unhideWhenUsed="0"/>
-    <w:lsdException w:name="Medium List 2 Accent 4" w:semiHidden="0" w:uiPriority="66" w:unhideWhenUsed="0"/>
-    <w:lsdException w:name="Medium Grid 1 Accent 4" w:semiHidden="0" w:uiPriority="67" w:unhideWhenUsed="0"/>
-    <w:lsdException w:name="Medium Grid 2 Accent 4" w:semiHidden="0" w:uiPriority="68" w:unhideWhenUsed="0"/>
-    <w:lsdException w:name="Medium Grid 3 Accent 4" w:semiHidden="0" w:uiPriority="69" w:unhideWhenUsed="0"/>
-    <w:lsdException w:name="Dark List Accent 4" w:semiHidden="0" w:uiPriority="70" w:unhideWhenUsed="0"/>
-    <w:lsdException w:name="Colorful Shading Accent 4" w:semiHidden="0" w:uiPriority="71" w:unhideWhenUsed="0"/>
-    <w:lsdException w:name="Colorful List Accent 4" w:semiHidden="0" w:uiPriority="72" w:unhideWhenUsed="0"/>
-    <w:lsdException w:name="Colorful Grid Accent 4" w:semiHidden="0" w:uiPriority="73" w:unhideWhenUsed="0"/>
-    <w:lsdException w:name="Light Shading Accent 5" w:semiHidden="0" w:uiPriority="60" w:unhideWhenUsed="0"/>
-    <w:lsdException w:name="Light List Accent 5" w:semiHidden="0" w:uiPriority="61" w:unhideWhenUsed="0"/>
-    <w:lsdException w:name="Light Grid Accent 5" w:semiHidden="0" w:uiPriority="62" w:unhideWhenUsed="0"/>
-    <w:lsdException w:name="Medium Shading 1 Accent 5" w:semiHidden="0" w:uiPriority="63" w:unhideWhenUsed="0"/>
-    <w:lsdException w:name="Medium Shading 2 Accent 5" w:semiHidden="0" w:uiPriority="64" w:unhideWhenUsed="0"/>
-    <w:lsdException w:name="Medium List 1 Accent 5" w:semiHidden="0" w:uiPriority="65" w:unhideWhenUsed="0"/>
-    <w:lsdException w:name="Medium List 2 Accent 5" w:semiHidden="0" w:uiPriority="66" w:unhideWhenUsed="0"/>
-    <w:lsdException w:name="Medium Grid 1 Accent 5" w:semiHidden="0" w:uiPriority="67" w:unhideWhenUsed="0"/>
-    <w:lsdException w:name="Medium Grid 2 Accent 5" w:semiHidden="0" w:uiPriority="68" w:unhideWhenUsed="0"/>
-    <w:lsdException w:name="Medium Grid 3 Accent 5" w:semiHidden="0" w:uiPriority="69" w:unhideWhenUsed="0"/>
-    <w:lsdException w:name="Dark List Accent 5" w:semiHidden="0" w:uiPriority="70" w:unhideWhenUsed="0"/>
-    <w:lsdException w:name="Colorful Shading Accent 5" w:semiHidden="0" w:uiPriority="71" w:unhideWhenUsed="0"/>
-    <w:lsdException w:name="Colorful List Accent 5" w:semiHidden="0" w:uiPriority="72" w:unhideWhenUsed="0"/>
-    <w:lsdException w:name="Colorful Grid Accent 5" w:semiHidden="0" w:uiPriority="73" w:unhideWhenUsed="0"/>
-    <w:lsdException w:name="Light Shading Accent 6" w:semiHidden="0" w:uiPriority="60" w:unhideWhenUsed="0"/>
-    <w:lsdException w:name="Light List Accent 6" w:semiHidden="0" w:uiPriority="61" w:unhideWhenUsed="0"/>
-    <w:lsdException w:name="Light Grid Accent 6" w:semiHidden="0" w:uiPriority="62" w:unhideWhenUsed="0"/>
-    <w:lsdException w:name="Medium Shading 1 Accent 6" w:semiHidden="0" w:uiPriority="63" w:unhideWhenUsed="0"/>
-    <w:lsdException w:name="Medium Shading 2 Accent 6" w:semiHidden="0" w:uiPriority="64" w:unhideWhenUsed="0"/>
-    <w:lsdException w:name="Medium List 1 Accent 6" w:semiHidden="0" w:uiPriority="65" w:unhideWhenUsed="0"/>
-    <w:lsdException w:name="Medium List 2 Accent 6" w:semiHidden="0" w:uiPriority="66" w:unhideWhenUsed="0"/>
-    <w:lsdException w:name="Medium Grid 1 Accent 6" w:semiHidden="0" w:uiPriority="67" w:unhideWhenUsed="0"/>
-    <w:lsdException w:name="Medium Grid 2 Accent 6" w:semiHidden="0" w:uiPriority="68" w:unhideWhenUsed="0"/>
-    <w:lsdException w:name="Medium Grid 3 Accent 6" w:semiHidden="0" w:uiPriority="69" w:unhideWhenUsed="0"/>
-    <w:lsdException w:name="Dark List Accent 6" w:semiHidden="0" w:uiPriority="70" w:unhideWhenUsed="0"/>
-    <w:lsdException w:name="Colorful Shading Accent 6" w:semiHidden="0" w:uiPriority="71" w:unhideWhenUsed="0"/>
-    <w:lsdException w:name="Colorful List Accent 6" w:semiHidden="0" w:uiPriority="72" w:unhideWhenUsed="0"/>
-    <w:lsdException w:name="Colorful Grid Accent 6" w:semiHidden="0" w:uiPriority="73" w:unhideWhenUsed="0"/>
-    <w:lsdException w:name="Subtle Emphasis" w:semiHidden="0" w:uiPriority="19" w:unhideWhenUsed="0" w:qFormat="1"/>
-    <w:lsdException w:name="Intense Emphasis" w:semiHidden="0" w:uiPriority="21" w:unhideWhenUsed="0" w:qFormat="1"/>
-    <w:lsdException w:name="Subtle Reference" w:semiHidden="0" w:uiPriority="31" w:unhideWhenUsed="0" w:qFormat="1"/>
-    <w:lsdException w:name="Intense Reference" w:semiHidden="0" w:uiPriority="32" w:unhideWhenUsed="0" w:qFormat="1"/>
-    <w:lsdException w:name="Book Title" w:semiHidden="0" w:uiPriority="33" w:unhideWhenUsed="0" w:qFormat="1"/>
-    <w:lsdException w:name="Bibliography" w:uiPriority="37"/>
-    <w:lsdException w:name="TOC Heading" w:uiPriority="39" w:qFormat="1"/>
-  </w:latentStyles>
-  <w:style w:type="paragraph" w:default="1" w:styleId="Normal">
-    <w:name w:val="Normal"/>
-    <w:qFormat/>
-  </w:style>
-  <w:style w:type="character" w:default="1" w:styleId="DefaultParagraphFont">
-    <w:name w:val="Default Paragraph Font"/>
-    <w:uiPriority w:val="1"/>
-    <w:semiHidden/>
-    <w:unhideWhenUsed/>
-  </w:style>
-  <w:style w:type="table" w:default="1" w:styleId="TableNormal">
-    <w:name w:val="Normal Table"/>
-    <w:uiPriority w:val="99"/>
-    <w:semiHidden/>
-    <w:unhideWhenUsed/>
-    <w:tblPr>
-      <w:tblInd w:w="0" w:type="dxa"/>
-      <w:tblCellMar>
-        <w:top w:w="0" w:type="dxa"/>
-        <w:left w:w="108" w:type="dxa"/>
-        <w:bottom w:w="0" w:type="dxa"/>
-        <w:right w:w="108" w:type="dxa"/>
-      </w:tblCellMar>
-    </w:tblPr>
-  </w:style>
-  <w:style w:type="numbering" w:default="1" w:styleId="NoList">
-    <w:name w:val="No List"/>
-    <w:uiPriority w:val="99"/>
-    <w:semiHidden/>
-    <w:unhideWhenUsed/>
-  </w:style>
-  <w:style w:type="paragraph" w:styleId="ListParagraph">
-    <w:name w:val="List Paragraph"/>
-    <w:basedOn w:val="Normal"/>
-    <w:uiPriority w:val="34"/>
-    <w:qFormat/>
-    <w:rsid w:val="000656B6"/>
-    <w:pPr>
-      <w:ind w:left="720"/>
-      <w:contextualSpacing/>
-    </w:pPr>
-  </w:style>
-</w:styles>
-</file>
-
-<file path=word/stylesWithEffects.xml><?xml version="1.0" encoding="utf-8"?>
-<w:styles xmlns:wpc="http://schemas.microsoft.com/office/word/2010/wordprocessingCanvas" xmlns:mc="http://schemas.openxmlformats.org/markup-compatibility/2006" xmlns:o="urn:schemas-microsoft-com:office:office" xmlns:r="http://schemas.openxmlformats.org/officeDocument/2006/relationships" xmlns:m="http://schemas.openxmlformats.org/officeDocument/2006/math" xmlns:v="urn:schemas-microsoft-com:vml" xmlns:wp14="http://schemas.microsoft.com/office/word/2010/wordprocessingDrawing" xmlns:wp="http://schemas.openxmlformats.org/drawingml/2006/wordprocessingDrawing" xmlns:w10="urn:schemas-microsoft-com:office:word" xmlns:w="http://schemas.openxmlformats.org/wordprocessingml/2006/main" xmlns:w14="http://schemas.microsoft.com/office/word/2010/wordml" xmlns:wpg="http://schemas.microsoft.com/office/word/2010/wordprocessingGroup" xmlns:wpi="http://schemas.microsoft.com/office/word/2010/wordprocessingInk" xmlns:wne="http://schemas.microsoft.com/office/word/2006/wordml" xmlns:wps="http://schemas.microsoft.com/office/word/2010/wordprocessingShape" mc:Ignorable="w14 wp14">
-  <w:docDefaults>
-    <w:rPrDefault>
-      <w:rPr>
-        <w:rFonts w:asciiTheme="minorHAnsi" w:eastAsiaTheme="minorHAnsi" w:hAnsiTheme="minorHAnsi" w:cstheme="minorBidi"/>
-        <w:sz w:val="22"/>
-        <w:szCs w:val="22"/>
-        <w:lang w:val="en-GB" w:eastAsia="en-US" w:bidi="ar-SA"/>
-      </w:rPr>
-    </w:rPrDefault>
-    <w:pPrDefault>
-      <w:pPr>
-        <w:spacing w:after="200" w:line="276" w:lineRule="auto"/>
-      </w:pPr>
-    </w:pPrDefault>
-  </w:docDefaults>
-  <w:latentStyles w:defLockedState="0" w:defUIPriority="99" w:defSemiHidden="1" w:defUnhideWhenUsed="1" w:defQFormat="0" w:count="267">
-    <w:lsdException w:name="Normal" w:semiHidden="0" w:uiPriority="0" w:unhideWhenUsed="0" w:qFormat="1"/>
-    <w:lsdException w:name="heading 1" w:semiHidden="0" w:uiPriority="9" w:unhideWhenUsed="0" w:qFormat="1"/>
-    <w:lsdException w:name="heading 2" w:uiPriority="9" w:qFormat="1"/>
-    <w:lsdException w:name="heading 3" w:uiPriority="9" w:qFormat="1"/>
-    <w:lsdException w:name="heading 4" w:uiPriority="9" w:qFormat="1"/>
-    <w:lsdException w:name="heading 5" w:uiPriority="9" w:qFormat="1"/>
-    <w:lsdException w:name="heading 6" w:uiPriority="9" w:qFormat="1"/>
-    <w:lsdException w:name="heading 7" w:uiPriority="9" w:qFormat="1"/>
-    <w:lsdException w:name="heading 8" w:uiPriority="9" w:qFormat="1"/>
-    <w:lsdException w:name="heading 9" w:uiPriority="9" w:qFormat="1"/>
-    <w:lsdException w:name="toc 1" w:uiPriority="39"/>
-    <w:lsdException w:name="toc 2" w:uiPriority="39"/>
-    <w:lsdException w:name="toc 3" w:uiPriority="39"/>
-    <w:lsdException w:name="toc 4" w:uiPriority="39"/>
-    <w:lsdException w:name="toc 5" w:uiPriority="39"/>
-    <w:lsdException w:name="toc 6" w:uiPriority="39"/>
-    <w:lsdException w:name="toc 7" w:uiPriority="39"/>
-    <w:lsdException w:name="toc 8" w:uiPriority="39"/>
-    <w:lsdException w:name="toc 9" w:uiPriority="39"/>
-    <w:lsdException w:name="caption" w:uiPriority="35" w:qFormat="1"/>
-    <w:lsdException w:name="Title" w:semiHidden="0" w:uiPriority="10" w:unhideWhenUsed="0" w:qFormat="1"/>
-    <w:lsdException w:name="Default Paragraph Font" w:uiPriority="1"/>
-    <w:lsdException w:name="Subtitle" w:semiHidden="0" w:uiPriority="11" w:unhideWhenUsed="0" w:qFormat="1"/>
-    <w:lsdException w:name="Strong" w:semiHidden="0" w:uiPriority="22" w:unhideWhenUsed="0" w:qFormat="1"/>
-    <w:lsdException w:name="Emphasis" w:semiHidden="0" w:uiPriority="20" w:unhideWhenUsed="0" w:qFormat="1"/>
-    <w:lsdException w:name="Table Grid" w:semiHidden="0" w:uiPriority="59" w:unhideWhenUsed="0"/>
-    <w:lsdException w:name="Placeholder Text" w:unhideWhenUsed="0"/>
-    <w:lsdException w:name="No Spacing" w:semiHidden="0" w:uiPriority="1" w:unhideWhenUsed="0" w:qFormat="1"/>
-    <w:lsdException w:name="Light Shading" w:semiHidden="0" w:uiPriority="60" w:unhideWhenUsed="0"/>
-    <w:lsdException w:name="Light List" w:semiHidden="0" w:uiPriority="61" w:unhideWhenUsed="0"/>
-    <w:lsdException w:name="Light Grid" w:semiHidden="0" w:uiPriority="62" w:unhideWhenUsed="0"/>
-    <w:lsdException w:name="Medium Shading 1" w:semiHidden="0" w:uiPriority="63" w:unhideWhenUsed="0"/>
-    <w:lsdException w:name="Medium Shading 2" w:semiHidden="0" w:uiPriority="64" w:unhideWhenUsed="0"/>
-    <w:lsdException w:name="Medium List 1" w:semiHidden="0" w:uiPriority="65" w:unhideWhenUsed="0"/>
-    <w:lsdException w:name="Medium List 2" w:semiHidden="0" w:uiPriority="66" w:unhideWhenUsed="0"/>
-    <w:lsdException w:name="Medium Grid 1" w:semiHidden="0" w:uiPriority="67" w:unhideWhenUsed="0"/>
-    <w:lsdException w:name="Medium Grid 2" w:semiHidden="0" w:uiPriority="68" w:unhideWhenUsed="0"/>
-    <w:lsdException w:name="Medium Grid 3" w:semiHidden="0" w:uiPriority="69" w:unhideWhenUsed="0"/>
-    <w:lsdException w:name="Dark List" w:semiHidden="0" w:uiPriority="70" w:unhideWhenUsed="0"/>
-    <w:lsdException w:name="Colorful Shading" w:semiHidden="0" w:uiPriority="71" w:unhideWhenUsed="0"/>
-    <w:lsdException w:name="Colorful List" w:semiHidden="0" w:uiPriority="72" w:unhideWhenUsed="0"/>
-    <w:lsdException w:name="Colorful Grid" w:semiHidden="0" w:uiPriority="73" w:unhideWhenUsed="0"/>
-    <w:lsdException w:name="Light Shading Accent 1" w:semiHidden="0" w:uiPriority="60" w:unhideWhenUsed="0"/>
-    <w:lsdException w:name="Light List Accent 1" w:semiHidden="0" w:uiPriority="61" w:unhideWhenUsed="0"/>
-    <w:lsdException w:name="Light Grid Accent 1" w:semiHidden="0" w:uiPriority="62" w:unhideWhenUsed="0"/>
-    <w:lsdException w:name="Medium Shading 1 Accent 1" w:semiHidden="0" w:uiPriority="63" w:unhideWhenUsed="0"/>
-    <w:lsdException w:name="Medium Shading 2 Accent 1" w:semiHidden="0" w:uiPriority="64" w:unhideWhenUsed="0"/>
-    <w:lsdException w:name="Medium List 1 Accent 1" w:semiHidden="0" w:uiPriority="65" w:unhideWhenUsed="0"/>
-    <w:lsdException w:name="Revision" w:unhideWhenUsed="0"/>
-    <w:lsdException w:name="List Paragraph" w:semiHidden="0" w:uiPriority="34" w:unhideWhenUsed="0" w:qFormat="1"/>
-    <w:lsdException w:name="Quote" w:semiHidden="0" w:uiPriority="29" w:unhideWhenUsed="0" w:qFormat="1"/>
-    <w:lsdException w:name="Intense Quote" w:semiHidden="0" w:uiPriority="30" w:unhideWhenUsed="0" w:qFormat="1"/>
-    <w:lsdException w:name="Medium List 2 Accent 1" w:semiHidden="0" w:uiPriority="66" w:unhideWhenUsed="0"/>
-    <w:lsdException w:name="Medium Grid 1 Accent 1" w:semiHidden="0" w:uiPriority="67" w:unhideWhenUsed="0"/>
-    <w:lsdException w:name="Medium Grid 2 Accent 1" w:semiHidden="0" w:uiPriority="68" w:unhideWhenUsed="0"/>
-    <w:lsdException w:name="Medium Grid 3 Accent 1" w:semiHidden="0" w:uiPriority="69" w:unhideWhenUsed="0"/>
-    <w:lsdException w:name="Dark List Accent 1" w:semiHidden="0" w:uiPriority="70" w:unhideWhenUsed="0"/>
-    <w:lsdException w:name="Colorful Shading Accent 1" w:semiHidden="0" w:uiPriority="71" w:unhideWhenUsed="0"/>
-    <w:lsdException w:name="Colorful List Accent 1" w:semiHidden="0" w:uiPriority="72" w:unhideWhenUsed="0"/>
-    <w:lsdException w:name="Colorful Grid Accent 1" w:semiHidden="0" w:uiPriority="73" w:unhideWhenUsed="0"/>
-    <w:lsdException w:name="Light Shading Accent 2" w:semiHidden="0" w:uiPriority="60" w:unhideWhenUsed="0"/>
-    <w:lsdException w:name="Light List Accent 2" w:semiHidden="0" w:uiPriority="61" w:unhideWhenUsed="0"/>
-    <w:lsdException w:name="Light Grid Accent 2" w:semiHidden="0" w:uiPriority="62" w:unhideWhenUsed="0"/>
-    <w:lsdException w:name="Medium Shading 1 Accent 2" w:semiHidden="0" w:uiPriority="63" w:unhideWhenUsed="0"/>
-    <w:lsdException w:name="Medium Shading 2 Accent 2" w:semiHidden="0" w:uiPriority="64" w:unhideWhenUsed="0"/>
-    <w:lsdException w:name="Medium List 1 Accent 2" w:semiHidden="0" w:uiPriority="65" w:unhideWhenUsed="0"/>
-    <w:lsdException w:name="Medium List 2 Accent 2" w:semiHidden="0" w:uiPriority="66" w:unhideWhenUsed="0"/>
-    <w:lsdException w:name="Medium Grid 1 Accent 2" w:semiHidden="0" w:uiPriority="67" w:unhideWhenUsed="0"/>
-    <w:lsdException w:name="Medium Grid 2 Accent 2" w:semiHidden="0" w:uiPriority="68" w:unhideWhenUsed="0"/>
-    <w:lsdException w:name="Medium Grid 3 Accent 2" w:semiHidden="0" w:uiPriority="69" w:unhideWhenUsed="0"/>
-    <w:lsdException w:name="Dark List Accent 2" w:semiHidden="0" w:uiPriority="70" w:unhideWhenUsed="0"/>
-    <w:lsdException w:name="Colorful Shading Accent 2" w:semiHidden="0" w:uiPriority="71" w:unhideWhenUsed="0"/>
-    <w:lsdException w:name="Colorful List Accent 2" w:semiHidden="0" w:uiPriority="72" w:unhideWhenUsed="0"/>
-    <w:lsdException w:name="Colorful Grid Accent 2" w:semiHidden="0" w:uiPriority="73" w:unhideWhenUsed="0"/>
-    <w:lsdException w:name="Light Shading Accent 3" w:semiHidden="0" w:uiPriority="60" w:unhideWhenUsed="0"/>
-    <w:lsdException w:name="Light List Accent 3" w:semiHidden="0" w:uiPriority="61" w:unhideWhenUsed="0"/>
-    <w:lsdException w:name="Light Grid Accent 3" w:semiHidden="0" w:uiPriority="62" w:unhideWhenUsed="0"/>
-    <w:lsdException w:name="Medium Shading 1 Accent 3" w:semiHidden="0" w:uiPriority="63" w:unhideWhenUsed="0"/>
-    <w:lsdException w:name="Medium Shading 2 Accent 3" w:semiHidden="0" w:uiPriority="64" w:unhideWhenUsed="0"/>
-    <w:lsdException w:name="Medium List 1 Accent 3" w:semiHidden="0" w:uiPriority="65" w:unhideWhenUsed="0"/>
-    <w:lsdException w:name="Medium List 2 Accent 3" w:semiHidden="0" w:uiPriority="66" w:unhideWhenUsed="0"/>
-    <w:lsdException w:name="Medium Grid 1 Accent 3" w:semiHidden="0" w:uiPriority="67" w:unhideWhenUsed="0"/>
-    <w:lsdException w:name="Medium Grid 2 Accent 3" w:semiHidden="0" w:uiPriority="68" w:unhideWhenUsed="0"/>
-    <w:lsdException w:name="Medium Grid 3 Accent 3" w:semiHidden="0" w:uiPriority="69" w:unhideWhenUsed="0"/>
-    <w:lsdException w:name="Dark List Accent 3" w:semiHidden="0" w:uiPriority="70" w:unhideWhenUsed="0"/>
-    <w:lsdException w:name="Colorful Shading Accent 3" w:semiHidden="0" w:uiPriority="71" w:unhideWhenUsed="0"/>
-    <w:lsdException w:name="Colorful List Accent 3" w:semiHidden="0" w:uiPriority="72" w:unhideWhenUsed="0"/>
-    <w:lsdException w:name="Colorful Grid Accent 3" w:semiHidden="0" w:uiPriority="73" w:unhideWhenUsed="0"/>
-    <w:lsdException w:name="Light Shading Accent 4" w:semiHidden="0" w:uiPriority="60" w:unhideWhenUsed="0"/>
-    <w:lsdException w:name="Light List Accent 4" w:semiHidden="0" w:uiPriority="61" w:unhideWhenUsed="0"/>
-    <w:lsdException w:name="Light Grid Accent 4" w:semiHidden="0" w:uiPriority="62" w:unhideWhenUsed="0"/>
-    <w:lsdException w:name="Medium Shading 1 Accent 4" w:semiHidden="0" w:uiPriority="63" w:unhideWhenUsed="0"/>
-    <w:lsdException w:name="Medium Shading 2 Accent 4" w:semiHidden="0" w:uiPriority="64" w:unhideWhenUsed="0"/>
-    <w:lsdException w:name="Medium List 1 Accent 4" w:semiHidden="0" w:uiPriority="65" w:unhideWhenUsed="0"/>
-    <w:lsdException w:name="Medium List 2 Accent 4" w:semiHidden="0" w:uiPriority="66" w:unhideWhenUsed="0"/>
-    <w:lsdException w:name="Medium Grid 1 Accent 4" w:semiHidden="0" w:uiPriority="67" w:unhideWhenUsed="0"/>
-    <w:lsdException w:name="Medium Grid 2 Accent 4" w:semiHidden="0" w:uiPriority="68" w:unhideWhenUsed="0"/>
-    <w:lsdException w:name="Medium Grid 3 Accent 4" w:semiHidden="0" w:uiPriority="69" w:unhideWhenUsed="0"/>
-    <w:lsdException w:name="Dark List Accent 4" w:semiHidden="0" w:uiPriority="70" w:unhideWhenUsed="0"/>
-    <w:lsdException w:name="Colorful Shading Accent 4" w:semiHidden="0" w:uiPriority="71" w:unhideWhenUsed="0"/>
-    <w:lsdException w:name="Colorful List Accent 4" w:semiHidden="0" w:uiPriority="72" w:unhideWhenUsed="0"/>
-    <w:lsdException w:name="Colorful Grid Accent 4" w:semiHidden="0" w:uiPriority="73" w:unhideWhenUsed="0"/>
-    <w:lsdException w:name="Light Shading Accent 5" w:semiHidden="0" w:uiPriority="60" w:unhideWhenUsed="0"/>
-    <w:lsdException w:name="Light List Accent 5" w:semiHidden="0" w:uiPriority="61" w:unhideWhenUsed="0"/>
-    <w:lsdException w:name="Light Grid Accent 5" w:semiHidden="0" w:uiPriority="62" w:unhideWhenUsed="0"/>
-    <w:lsdException w:name="Medium Shading 1 Accent 5" w:semiHidden="0" w:uiPriority="63" w:unhideWhenUsed="0"/>
-    <w:lsdException w:name="Medium Shading 2 Accent 5" w:semiHidden="0" w:uiPriority="64" w:unhideWhenUsed="0"/>
-    <w:lsdException w:name="Medium List 1 Accent 5" w:semiHidden="0" w:uiPriority="65" w:unhideWhenUsed="0"/>
-    <w:lsdException w:name="Medium List 2 Accent 5" w:semiHidden="0" w:uiPriority="66" w:unhideWhenUsed="0"/>
-    <w:lsdException w:name="Medium Grid 1 Accent 5" w:semiHidden="0" w:uiPriority="67" w:unhideWhenUsed="0"/>
-    <w:lsdException w:name="Medium Grid 2 Accent 5" w:semiHidden="0" w:uiPriority="68" w:unhideWhenUsed="0"/>
-    <w:lsdException w:name="Medium Grid 3 Accent 5" w:semiHidden="0" w:uiPriority="69" w:unhideWhenUsed="0"/>
-    <w:lsdException w:name="Dark List Accent 5" w:semiHidden="0" w:uiPriority="70" w:unhideWhenUsed="0"/>
-    <w:lsdException w:name="Colorful Shading Accent 5" w:semiHidden="0" w:uiPriority="71" w:unhideWhenUsed="0"/>
-    <w:lsdException w:name="Colorful List Accent 5" w:semiHidden="0" w:uiPriority="72" w:unhideWhenUsed="0"/>
-    <w:lsdException w:name="Colorful Grid Accent 5" w:semiHidden="0" w:uiPriority="73" w:unhideWhenUsed="0"/>
-    <w:lsdException w:name="Light Shading Accent 6" w:semiHidden="0" w:uiPriority="60" w:unhideWhenUsed="0"/>
-    <w:lsdException w:name="Light List Accent 6" w:semiHidden="0" w:uiPriority="61" w:unhideWhenUsed="0"/>
-    <w:lsdException w:name="Light Grid Accent 6" w:semiHidden="0" w:uiPriority="62" w:unhideWhenUsed="0"/>
-    <w:lsdException w:name="Medium Shading 1 Accent 6" w:semiHidden="0" w:uiPriority="63" w:unhideWhenUsed="0"/>
-    <w:lsdException w:name="Medium Shading 2 Accent 6" w:semiHidden="0" w:uiPriority="64" w:unhideWhenUsed="0"/>
-    <w:lsdException w:name="Medium List 1 Accent 6" w:semiHidden="0" w:uiPriority="65" w:unhideWhenUsed="0"/>
-    <w:lsdException w:name="Medium List 2 Accent 6" w:semiHidden="0" w:uiPriority="66" w:unhideWhenUsed="0"/>
-    <w:lsdException w:name="Medium Grid 1 Accent 6" w:semiHidden="0" w:uiPriority="67" w:unhideWhenUsed="0"/>
-    <w:lsdException w:name="Medium Grid 2 Accent 6" w:semiHidden="0" w:uiPriority="68" w:unhideWhenUsed="0"/>
-    <w:lsdException w:name="Medium Grid 3 Accent 6" w:semiHidden="0" w:uiPriority="69" w:unhideWhenUsed="0"/>
-    <w:lsdException w:name="Dark List Accent 6" w:semiHidden="0" w:uiPriority="70" w:unhideWhenUsed="0"/>
-    <w:lsdException w:name="Colorful Shading Accent 6" w:semiHidden="0" w:uiPriority="71" w:unhideWhenUsed="0"/>
-    <w:lsdException w:name="Colorful List Accent 6" w:semiHidden="0" w:uiPriority="72" w:unhideWhenUsed="0"/>
-    <w:lsdException w:name="Colorful Grid Accent 6" w:semiHidden="0" w:uiPriority="73" w:unhideWhenUsed="0"/>
-    <w:lsdException w:name="Subtle Emphasis" w:semiHidden="0" w:uiPriority="19" w:unhideWhenUsed="0" w:qFormat="1"/>
-    <w:lsdException w:name="Intense Emphasis" w:semiHidden="0" w:uiPriority="21" w:unhideWhenUsed="0" w:qFormat="1"/>
-    <w:lsdException w:name="Subtle Reference" w:semiHidden="0" w:uiPriority="31" w:unhideWhenUsed="0" w:qFormat="1"/>
-    <w:lsdException w:name="Intense Reference" w:semiHidden="0" w:uiPriority="32" w:unhideWhenUsed="0" w:qFormat="1"/>
-    <w:lsdException w:name="Book Title" w:semiHidden="0" w:uiPriority="33" w:unhideWhenUsed="0" w:qFormat="1"/>
-    <w:lsdException w:name="Bibliography" w:uiPriority="37"/>
-    <w:lsdException w:name="TOC Heading" w:uiPriority="39" w:qFormat="1"/>
+  <w:latentStyles w:defLockedState="0" w:defUIPriority="99" w:defSemiHidden="0" w:defUnhideWhenUsed="0" w:defQFormat="0" w:count="375">
+    <w:lsdException w:name="Normal" w:uiPriority="0" w:qFormat="1"/>
+    <w:lsdException w:name="heading 1" w:uiPriority="9" w:qFormat="1"/>
+    <w:lsdException w:name="heading 2" w:semiHidden="1" w:uiPriority="9" w:unhideWhenUsed="1" w:qFormat="1"/>
+    <w:lsdException w:name="heading 3" w:semiHidden="1" w:uiPriority="9" w:unhideWhenUsed="1" w:qFormat="1"/>
+    <w:lsdException w:name="heading 4" w:semiHidden="1" w:uiPriority="9" w:unhideWhenUsed="1" w:qFormat="1"/>
+    <w:lsdException w:name="heading 5" w:semiHidden="1" w:uiPriority="9" w:unhideWhenUsed="1" w:qFormat="1"/>
+    <w:lsdException w:name="heading 6" w:semiHidden="1" w:uiPriority="9" w:unhideWhenUsed="1" w:qFormat="1"/>
+    <w:lsdException w:name="heading 7" w:semiHidden="1" w:uiPriority="9" w:unhideWhenUsed="1" w:qFormat="1"/>
+    <w:lsdException w:name="heading 8" w:semiHidden="1" w:uiPriority="9" w:unhideWhenUsed="1" w:qFormat="1"/>
+    <w:lsdException w:name="heading 9" w:semiHidden="1" w:uiPriority="9" w:unhideWhenUsed="1" w:qFormat="1"/>
+    <w:lsdException w:name="index 1" w:semiHidden="1" w:unhideWhenUsed="1"/>
+    <w:lsdException w:name="index 2" w:semiHidden="1" w:unhideWhenUsed="1"/>
+    <w:lsdException w:name="index 3" w:semiHidden="1" w:unhideWhenUsed="1"/>
+    <w:lsdException w:name="index 4" w:semiHidden="1" w:unhideWhenUsed="1"/>
+    <w:lsdException w:name="index 5" w:semiHidden="1" w:unhideWhenUsed="1"/>
+    <w:lsdException w:name="index 6" w:semiHidden="1" w:unhideWhenUsed="1"/>
+    <w:lsdException w:name="index 7" w:semiHidden="1" w:unhideWhenUsed="1"/>
+    <w:lsdException w:name="index 8" w:semiHidden="1" w:unhideWhenUsed="1"/>
+    <w:lsdException w:name="index 9" w:semiHidden="1" w:unhideWhenUsed="1"/>
+    <w:lsdException w:name="toc 1" w:semiHidden="1" w:uiPriority="39" w:unhideWhenUsed="1"/>
+    <w:lsdException w:name="toc 2" w:semiHidden="1" w:uiPriority="39" w:unhideWhenUsed="1"/>
+    <w:lsdException w:name="toc 3" w:semiHidden="1" w:uiPriority="39" w:unhideWhenUsed="1"/>
+    <w:lsdException w:name="toc 4" w:semiHidden="1" w:uiPriority="39" w:unhideWhenUsed="1"/>
+    <w:lsdException w:name="toc 5" w:semiHidden="1" w:uiPriority="39" w:unhideWhenUsed="1"/>
+    <w:lsdException w:name="toc 6" w:semiHidden="1" w:uiPriority="39" w:unhideWhenUsed="1"/>
+    <w:lsdException w:name="toc 7" w:semiHidden="1" w:uiPriority="39" w:unhideWhenUsed="1"/>
+    <w:lsdException w:name="toc 8" w:semiHidden="1" w:uiPriority="39" w:unhideWhenUsed="1"/>
+    <w:lsdException w:name="toc 9" w:semiHidden="1" w:uiPriority="39" w:unhideWhenUsed="1"/>
+    <w:lsdException w:name="Normal Indent" w:semiHidden="1" w:unhideWhenUsed="1"/>
+    <w:lsdException w:name="footnote text" w:semiHidden="1" w:unhideWhenUsed="1"/>
+    <w:lsdException w:name="annotation text" w:semiHidden="1" w:unhideWhenUsed="1"/>
+    <w:lsdException w:name="header" w:semiHidden="1" w:unhideWhenUsed="1"/>
+    <w:lsdException w:name="footer" w:semiHidden="1" w:unhideWhenUsed="1"/>
+    <w:lsdException w:name="index heading" w:semiHidden="1" w:unhideWhenUsed="1"/>
+    <w:lsdException w:name="caption" w:semiHidden="1" w:uiPriority="35" w:unhideWhenUsed="1" w:qFormat="1"/>
+    <w:lsdException w:name="table of figures" w:semiHidden="1" w:unhideWhenUsed="1"/>
+    <w:lsdException w:name="envelope address" w:semiHidden="1" w:unhideWhenUsed="1"/>
+    <w:lsdException w:name="envelope return" w:semiHidden="1" w:unhideWhenUsed="1"/>
+    <w:lsdException w:name="footnote reference" w:semiHidden="1" w:unhideWhenUsed="1"/>
+    <w:lsdException w:name="annotation reference" w:semiHidden="1" w:unhideWhenUsed="1"/>
+    <w:lsdException w:name="line number" w:semiHidden="1" w:unhideWhenUsed="1"/>
+    <w:lsdException w:name="page number" w:semiHidden="1" w:unhideWhenUsed="1"/>
+    <w:lsdException w:name="endnote reference" w:semiHidden="1" w:unhideWhenUsed="1"/>
+    <w:lsdException w:name="endnote text" w:semiHidden="1" w:unhideWhenUsed="1"/>
+    <w:lsdException w:name="table of authorities" w:semiHidden="1" w:unhideWhenUsed="1"/>
+    <w:lsdException w:name="macro" w:semiHidden="1" w:unhideWhenUsed="1"/>
+    <w:lsdException w:name="toa heading" w:semiHidden="1" w:unhideWhenUsed="1"/>
+    <w:lsdException w:name="List" w:semiHidden="1" w:unhideWhenUsed="1"/>
+    <w:lsdException w:name="List Bullet" w:semiHidden="1" w:unhideWhenUsed="1"/>
+    <w:lsdException w:name="List Number" w:semiHidden="1" w:unhideWhenUsed="1"/>
+    <w:lsdException w:name="List 2" w:semiHidden="1" w:unhideWhenUsed="1"/>
+    <w:lsdException w:name="List 3" w:semiHidden="1" w:unhideWhenUsed="1"/>
+    <w:lsdException w:name="List 4" w:semiHidden="1" w:unhideWhenUsed="1"/>
+    <w:lsdException w:name="List 5" w:semiHidden="1" w:unhideWhenUsed="1"/>
+    <w:lsdException w:name="List Bullet 2" w:semiHidden="1" w:unhideWhenUsed="1"/>
+    <w:lsdException w:name="List Bullet 3" w:semiHidden="1" w:unhideWhenUsed="1"/>
+    <w:lsdException w:name="List Bullet 4" w:semiHidden="1" w:unhideWhenUsed="1"/>
+    <w:lsdException w:name="List Bullet 5" w:semiHidden="1" w:unhideWhenUsed="1"/>
+    <w:lsdException w:name="List Number 2" w:semiHidden="1" w:unhideWhenUsed="1"/>
+    <w:lsdException w:name="List Number 3" w:semiHidden="1" w:unhideWhenUsed="1"/>
+    <w:lsdException w:name="List Number 4" w:semiHidden="1" w:unhideWhenUsed="1"/>
+    <w:lsdException w:name="List Number 5" w:semiHidden="1" w:unhideWhenUsed="1"/>
+    <w:lsdException w:name="Title" w:uiPriority="10" w:qFormat="1"/>
+    <w:lsdException w:name="Closing" w:semiHidden="1" w:unhideWhenUsed="1"/>
+    <w:lsdException w:name="Signature" w:semiHidden="1" w:unhideWhenUsed="1"/>
+    <w:lsdException w:name="Default Paragraph Font" w:semiHidden="1" w:uiPriority="1" w:unhideWhenUsed="1"/>
+    <w:lsdException w:name="Body Text" w:semiHidden="1" w:unhideWhenUsed="1"/>
+    <w:lsdException w:name="Body Text Indent" w:semiHidden="1" w:unhideWhenUsed="1"/>
+    <w:lsdException w:name="List Continue" w:semiHidden="1" w:unhideWhenUsed="1"/>
+    <w:lsdException w:name="List Continue 2" w:semiHidden="1" w:unhideWhenUsed="1"/>
+    <w:lsdException w:name="List Continue 3" w:semiHidden="1" w:unhideWhenUsed="1"/>
+    <w:lsdException w:name="List Continue 4" w:semiHidden="1" w:unhideWhenUsed="1"/>
+    <w:lsdException w:name="List Continue 5" w:semiHidden="1" w:unhideWhenUsed="1"/>
+    <w:lsdException w:name="Message Header" w:semiHidden="1" w:unhideWhenUsed="1"/>
+    <w:lsdException w:name="Subtitle" w:uiPriority="11" w:qFormat="1"/>
+    <w:lsdException w:name="Salutation" w:semiHidden="1" w:unhideWhenUsed="1"/>
+    <w:lsdException w:name="Date" w:semiHidden="1" w:unhideWhenUsed="1"/>
+    <w:lsdException w:name="Body Text First Indent" w:semiHidden="1" w:unhideWhenUsed="1"/>
+    <w:lsdException w:name="Body Text First Indent 2" w:semiHidden="1" w:unhideWhenUsed="1"/>
+    <w:lsdException w:name="Note Heading" w:semiHidden="1" w:unhideWhenUsed="1"/>
+    <w:lsdException w:name="Body Text 2" w:semiHidden="1" w:unhideWhenUsed="1"/>
+    <w:lsdException w:name="Body Text 3" w:semiHidden="1" w:unhideWhenUsed="1"/>
+    <w:lsdException w:name="Body Text Indent 2" w:semiHidden="1" w:unhideWhenUsed="1"/>
+    <w:lsdException w:name="Body Text Indent 3" w:semiHidden="1" w:unhideWhenUsed="1"/>
+    <w:lsdException w:name="Block Text" w:semiHidden="1" w:unhideWhenUsed="1"/>
+    <w:lsdException w:name="Hyperlink" w:semiHidden="1" w:unhideWhenUsed="1"/>
+    <w:lsdException w:name="FollowedHyperlink" w:semiHidden="1" w:unhideWhenUsed="1"/>
+    <w:lsdException w:name="Strong" w:uiPriority="22" w:qFormat="1"/>
+    <w:lsdException w:name="Emphasis" w:uiPriority="20" w:qFormat="1"/>
+    <w:lsdException w:name="Document Map" w:semiHidden="1" w:unhideWhenUsed="1"/>
+    <w:lsdException w:name="Plain Text" w:semiHidden="1" w:unhideWhenUsed="1"/>
+    <w:lsdException w:name="E-mail Signature" w:semiHidden="1" w:unhideWhenUsed="1"/>
+    <w:lsdException w:name="HTML Top of Form" w:semiHidden="1" w:unhideWhenUsed="1"/>
+    <w:lsdException w:name="HTML Bottom of Form" w:semiHidden="1" w:unhideWhenUsed="1"/>
+    <w:lsdException w:name="Normal (Web)" w:semiHidden="1" w:unhideWhenUsed="1"/>
+    <w:lsdException w:name="HTML Acronym" w:semiHidden="1" w:unhideWhenUsed="1"/>
+    <w:lsdException w:name="HTML Address" w:semiHidden="1" w:unhideWhenUsed="1"/>
+    <w:lsdException w:name="HTML Cite" w:semiHidden="1" w:unhideWhenUsed="1"/>
+    <w:lsdException w:name="HTML Code" w:semiHidden="1" w:unhideWhenUsed="1"/>
+    <w:lsdException w:name="HTML Definition" w:semiHidden="1" w:unhideWhenUsed="1"/>
+    <w:lsdException w:name="HTML Keyboard" w:semiHidden="1" w:unhideWhenUsed="1"/>
+    <w:lsdException w:name="HTML Preformatted" w:semiHidden="1" w:unhideWhenUsed="1"/>
+    <w:lsdException w:name="HTML Sample" w:semiHidden="1" w:unhideWhenUsed="1"/>
+    <w:lsdException w:name="HTML Typewriter" w:semiHidden="1" w:unhideWhenUsed="1"/>
+    <w:lsdException w:name="HTML Variable" w:semiHidden="1" w:unhideWhenUsed="1"/>
+    <w:lsdException w:name="Normal Table" w:semiHidden="1" w:unhideWhenUsed="1"/>
+    <w:lsdException w:name="annotation subject" w:semiHidden="1" w:unhideWhenUsed="1"/>
+    <w:lsdException w:name="No List" w:semiHidden="1" w:unhideWhenUsed="1"/>
+    <w:lsdException w:name="Outline List 1" w:semiHidden="1" w:unhideWhenUsed="1"/>
+    <w:lsdException w:name="Outline List 2" w:semiHidden="1" w:unhideWhenUsed="1"/>
+    <w:lsdException w:name="Outline List 3" w:semiHidden="1" w:unhideWhenUsed="1"/>
+    <w:lsdException w:name="Table Simple 1" w:semiHidden="1" w:unhideWhenUsed="1"/>
+    <w:lsdException w:name="Table Simple 2" w:semiHidden="1" w:unhideWhenUsed="1"/>
+    <w:lsdException w:name="Table Simple 3" w:semiHidden="1" w:unhideWhenUsed="1"/>
+    <w:lsdException w:name="Table Classic 1" w:semiHidden="1" w:unhideWhenUsed="1"/>
+    <w:lsdException w:name="Table Classic 2" w:semiHidden="1" w:unhideWhenUsed="1"/>
+    <w:lsdException w:name="Table Classic 3" w:semiHidden="1" w:unhideWhenUsed="1"/>
+    <w:lsdException w:name="Table Classic 4" w:semiHidden="1" w:unhideWhenUsed="1"/>
+    <w:lsdException w:name="Table Colorful 1" w:semiHidden="1" w:unhideWhenUsed="1"/>
+    <w:lsdException w:name="Table Colorful 2" w:semiHidden="1" w:unhideWhenUsed="1"/>
+    <w:lsdException w:name="Table Colorful 3" w:semiHidden="1" w:unhideWhenUsed="1"/>
+    <w:lsdException w:name="Table Columns 1" w:semiHidden="1" w:unhideWhenUsed="1"/>
+    <w:lsdException w:name="Table Columns 2" w:semiHidden="1" w:unhideWhenUsed="1"/>
+    <w:lsdException w:name="Table Columns 3" w:semiHidden="1" w:unhideWhenUsed="1"/>
+    <w:lsdException w:name="Table Columns 4" w:semiHidden="1" w:unhideWhenUsed="1"/>
+    <w:lsdException w:name="Table Columns 5" w:semiHidden="1" w:unhideWhenUsed="1"/>
+    <w:lsdException w:name="Table Grid 1" w:semiHidden="1" w:unhideWhenUsed="1"/>
+    <w:lsdException w:name="Table Grid 2" w:semiHidden="1" w:unhideWhenUsed="1"/>
+    <w:lsdException w:name="Table Grid 3" w:semiHidden="1" w:unhideWhenUsed="1"/>
+    <w:lsdException w:name="Table Grid 4" w:semiHidden="1" w:unhideWhenUsed="1"/>
+    <w:lsdException w:name="Table Grid 5" w:semiHidden="1" w:unhideWhenUsed="1"/>
+    <w:lsdException w:name="Table Grid 6" w:semiHidden="1" w:unhideWhenUsed="1"/>
+    <w:lsdException w:name="Table Grid 7" w:semiHidden="1" w:unhideWhenUsed="1"/>
+    <w:lsdException w:name="Table Grid 8" w:semiHidden="1" w:unhideWhenUsed="1"/>
+    <w:lsdException w:name="Table List 1" w:semiHidden="1" w:unhideWhenUsed="1"/>
+    <w:lsdException w:name="Table List 2" w:semiHidden="1" w:unhideWhenUsed="1"/>
+    <w:lsdException w:name="Table List 3" w:semiHidden="1" w:unhideWhenUsed="1"/>
+    <w:lsdException w:name="Table List 4" w:semiHidden="1" w:unhideWhenUsed="1"/>
+    <w:lsdException w:name="Table List 5" w:semiHidden="1" w:unhideWhenUsed="1"/>
+    <w:lsdException w:name="Table List 6" w:semiHidden="1" w:unhideWhenUsed="1"/>
+    <w:lsdException w:name="Table List 7" w:semiHidden="1" w:unhideWhenUsed="1"/>
+    <w:lsdException w:name="Table List 8" w:semiHidden="1" w:unhideWhenUsed="1"/>
+    <w:lsdException w:name="Table 3D effects 1" w:semiHidden="1" w:unhideWhenUsed="1"/>
+    <w:lsdException w:name="Table 3D effects 2" w:semiHidden="1" w:unhideWhenUsed="1"/>
+    <w:lsdException w:name="Table 3D effects 3" w:semiHidden="1" w:unhideWhenUsed="1"/>
+    <w:lsdException w:name="Table Contemporary" w:semiHidden="1" w:unhideWhenUsed="1"/>
+    <w:lsdException w:name="Table Elegant" w:semiHidden="1" w:unhideWhenUsed="1"/>
+    <w:lsdException w:name="Table Professional" w:semiHidden="1" w:unhideWhenUsed="1"/>
+    <w:lsdException w:name="Table Subtle 1" w:semiHidden="1" w:unhideWhenUsed="1"/>
+    <w:lsdException w:name="Table Subtle 2" w:semiHidden="1" w:unhideWhenUsed="1"/>
+    <w:lsdException w:name="Table Web 1" w:semiHidden="1" w:unhideWhenUsed="1"/>
+    <w:lsdException w:name="Table Web 2" w:semiHidden="1" w:unhideWhenUsed="1"/>
+    <w:lsdException w:name="Table Web 3" w:semiHidden="1" w:unhideWhenUsed="1"/>
+    <w:lsdException w:name="Balloon Text" w:semiHidden="1" w:unhideWhenUsed="1"/>
+    <w:lsdException w:name="Table Grid" w:semiHidden="1" w:uiPriority="59" w:unhideWhenUsed="1"/>
+    <w:lsdException w:name="Table Theme" w:semiHidden="1" w:unhideWhenUsed="1"/>
+    <w:lsdException w:name="Placeholder Text" w:semiHidden="1"/>
+    <w:lsdException w:name="No Spacing" w:uiPriority="1" w:qFormat="1"/>
+    <w:lsdException w:name="Light Shading" w:uiPriority="60"/>
+    <w:lsdException w:name="Light List" w:uiPriority="61"/>
+    <w:lsdException w:name="Light Grid" w:uiPriority="62"/>
+    <w:lsdException w:name="Medium Shading 1" w:uiPriority="63"/>
+    <w:lsdException w:name="Medium Shading 2" w:uiPriority="64"/>
+    <w:lsdException w:name="Medium List 1" w:uiPriority="65"/>
+    <w:lsdException w:name="Medium List 2" w:uiPriority="66"/>
+    <w:lsdException w:name="Medium Grid 1" w:uiPriority="67"/>
+    <w:lsdException w:name="Medium Grid 2" w:uiPriority="68"/>
+    <w:lsdException w:name="Medium Grid 3" w:uiPriority="69"/>
+    <w:lsdException w:name="Dark List" w:uiPriority="70"/>
+    <w:lsdException w:name="Colorful Shading" w:uiPriority="71"/>
+    <w:lsdException w:name="Colorful List" w:uiPriority="72"/>
+    <w:lsdException w:name="Colorful Grid" w:uiPriority="73"/>
+    <w:lsdException w:name="Light Shading Accent 1" w:uiPriority="60"/>
+    <w:lsdException w:name="Light List Accent 1" w:uiPriority="61"/>
+    <w:lsdException w:name="Light Grid Accent 1" w:uiPriority="62"/>
+    <w:lsdException w:name="Medium Shading 1 Accent 1" w:uiPriority="63"/>
+    <w:lsdException w:name="Medium Shading 2 Accent 1" w:uiPriority="64"/>
+    <w:lsdException w:name="Medium List 1 Accent 1" w:uiPriority="65"/>
+    <w:lsdException w:name="Revision" w:semiHidden="1"/>
+    <w:lsdException w:name="List Paragraph" w:uiPriority="34" w:qFormat="1"/>
+    <w:lsdException w:name="Quote" w:uiPriority="29" w:qFormat="1"/>
+    <w:lsdException w:name="Intense Quote" w:uiPriority="30" w:qFormat="1"/>
+    <w:lsdException w:name="Medium List 2 Accent 1" w:uiPriority="66"/>
+    <w:lsdException w:name="Medium Grid 1 Accent 1" w:uiPriority="67"/>
+    <w:lsdException w:name="Medium Grid 2 Accent 1" w:uiPriority="68"/>
+    <w:lsdException w:name="Medium Grid 3 Accent 1" w:uiPriority="69"/>
+    <w:lsdException w:name="Dark List Accent 1" w:uiPriority="70"/>
+    <w:lsdException w:name="Colorful Shading Accent 1" w:uiPriority="71"/>
+    <w:lsdException w:name="Colorful List Accent 1" w:uiPriority="72"/>
+    <w:lsdException w:name="Colorful Grid Accent 1" w:uiPriority="73"/>
+    <w:lsdException w:name="Light Shading Accent 2" w:uiPriority="60"/>
+    <w:lsdException w:name="Light List Accent 2" w:uiPriority="61"/>
+    <w:lsdException w:name="Light Grid Accent 2" w:uiPriority="62"/>
+    <w:lsdException w:name="Medium Shading 1 Accent 2" w:uiPriority="63"/>
+    <w:lsdException w:name="Medium Shading 2 Accent 2" w:uiPriority="64"/>
+    <w:lsdException w:name="Medium List 1 Accent 2" w:uiPriority="65"/>
+    <w:lsdException w:name="Medium List 2 Accent 2" w:uiPriority="66"/>
+    <w:lsdException w:name="Medium Grid 1 Accent 2" w:uiPriority="67"/>
+    <w:lsdException w:name="Medium Grid 2 Accent 2" w:uiPriority="68"/>
+    <w:lsdException w:name="Medium Grid 3 Accent 2" w:uiPriority="69"/>
+    <w:lsdException w:name="Dark List Accent 2" w:uiPriority="70"/>
+    <w:lsdException w:name="Colorful Shading Accent 2" w:uiPriority="71"/>
+    <w:lsdException w:name="Colorful List Accent 2" w:uiPriority="72"/>
+    <w:lsdException w:name="Colorful Grid Accent 2" w:uiPriority="73"/>
+    <w:lsdException w:name="Light Shading Accent 3" w:uiPriority="60"/>
+    <w:lsdException w:name="Light List Accent 3" w:uiPriority="61"/>
+    <w:lsdException w:name="Light Grid Accent 3" w:uiPriority="62"/>
+    <w:lsdException w:name="Medium Shading 1 Accent 3" w:uiPriority="63"/>
+    <w:lsdException w:name="Medium Shading 2 Accent 3" w:uiPriority="64"/>
+    <w:lsdException w:name="Medium List 1 Accent 3" w:uiPriority="65"/>
+    <w:lsdException w:name="Medium List 2 Accent 3" w:uiPriority="66"/>
+    <w:lsdException w:name="Medium Grid 1 Accent 3" w:uiPriority="67"/>
+    <w:lsdException w:name="Medium Grid 2 Accent 3" w:uiPriority="68"/>
+    <w:lsdException w:name="Medium Grid 3 Accent 3" w:uiPriority="69"/>
+    <w:lsdException w:name="Dark List Accent 3" w:uiPriority="70"/>
+    <w:lsdException w:name="Colorful Shading Accent 3" w:uiPriority="71"/>
+    <w:lsdException w:name="Colorful List Accent 3" w:uiPriority="72"/>
+    <w:lsdException w:name="Colorful Grid Accent 3" w:uiPriority="73"/>
+    <w:lsdException w:name="Light Shading Accent 4" w:uiPriority="60"/>
+    <w:lsdException w:name="Light List Accent 4" w:uiPriority="61"/>
+    <w:lsdException w:name="Light Grid Accent 4" w:uiPriority="62"/>
+    <w:lsdException w:name="Medium Shading 1 Accent 4" w:uiPriority="63"/>
+    <w:lsdException w:name="Medium Shading 2 Accent 4" w:uiPriority="64"/>
+    <w:lsdException w:name="Medium List 1 Accent 4" w:uiPriority="65"/>
+    <w:lsdException w:name="Medium List 2 Accent 4" w:uiPriority="66"/>
+    <w:lsdException w:name="Medium Grid 1 Accent 4" w:uiPriority="67"/>
+    <w:lsdException w:name="Medium Grid 2 Accent 4" w:uiPriority="68"/>
+    <w:lsdException w:name="Medium Grid 3 Accent 4" w:uiPriority="69"/>
+    <w:lsdException w:name="Dark List Accent 4" w:uiPriority="70"/>
+    <w:lsdException w:name="Colorful Shading Accent 4" w:uiPriority="71"/>
+    <w:lsdException w:name="Colorful List Accent 4" w:uiPriority="72"/>
+    <w:lsdException w:name="Colorful Grid Accent 4" w:uiPriority="73"/>
+    <w:lsdException w:name="Light Shading Accent 5" w:uiPriority="60"/>
+    <w:lsdException w:name="Light List Accent 5" w:uiPriority="61"/>
+    <w:lsdException w:name="Light Grid Accent 5" w:uiPriority="62"/>
+    <w:lsdException w:name="Medium Shading 1 Accent 5" w:uiPriority="63"/>
+    <w:lsdException w:name="Medium Shading 2 Accent 5" w:uiPriority="64"/>
+    <w:lsdException w:name="Medium List 1 Accent 5" w:uiPriority="65"/>
+    <w:lsdException w:name="Medium List 2 Accent 5" w:uiPriority="66"/>
+    <w:lsdException w:name="Medium Grid 1 Accent 5" w:uiPriority="67"/>
+    <w:lsdException w:name="Medium Grid 2 Accent 5" w:uiPriority="68"/>
+    <w:lsdException w:name="Medium Grid 3 Accent 5" w:uiPriority="69"/>
+    <w:lsdException w:name="Dark List Accent 5" w:uiPriority="70"/>
+    <w:lsdException w:name="Colorful Shading Accent 5" w:uiPriority="71"/>
+    <w:lsdException w:name="Colorful List Accent 5" w:uiPriority="72"/>
+    <w:lsdException w:name="Colorful Grid Accent 5" w:uiPriority="73"/>
+    <w:lsdException w:name="Light Shading Accent 6" w:uiPriority="60"/>
+    <w:lsdException w:name="Light List Accent 6" w:uiPriority="61"/>
+    <w:lsdException w:name="Light Grid Accent 6" w:uiPriority="62"/>
+    <w:lsdException w:name="Medium Shading 1 Accent 6" w:uiPriority="63"/>
+    <w:lsdException w:name="Medium Shading 2 Accent 6" w:uiPriority="64"/>
+    <w:lsdException w:name="Medium List 1 Accent 6" w:uiPriority="65"/>
+    <w:lsdException w:name="Medium List 2 Accent 6" w:uiPriority="66"/>
+    <w:lsdException w:name="Medium Grid 1 Accent 6" w:uiPriority="67"/>
+    <w:lsdException w:name="Medium Grid 2 Accent 6" w:uiPriority="68"/>
+    <w:lsdException w:name="Medium Grid 3 Accent 6" w:uiPriority="69"/>
+    <w:lsdException w:name="Dark List Accent 6" w:uiPriority="70"/>
+    <w:lsdException w:name="Colorful Shading Accent 6" w:uiPriority="71"/>
+    <w:lsdException w:name="Colorful List Accent 6" w:uiPriority="72"/>
+    <w:lsdException w:name="Colorful Grid Accent 6" w:uiPriority="73"/>
+    <w:lsdException w:name="Subtle Emphasis" w:uiPriority="19" w:qFormat="1"/>
+    <w:lsdException w:name="Intense Emphasis" w:uiPriority="21" w:qFormat="1"/>
+    <w:lsdException w:name="Subtle Reference" w:uiPriority="31" w:qFormat="1"/>
+    <w:lsdException w:name="Intense Reference" w:uiPriority="32" w:qFormat="1"/>
+    <w:lsdException w:name="Book Title" w:uiPriority="33" w:qFormat="1"/>
+    <w:lsdException w:name="Bibliography" w:semiHidden="1" w:uiPriority="37" w:unhideWhenUsed="1"/>
+    <w:lsdException w:name="TOC Heading" w:semiHidden="1" w:uiPriority="39" w:unhideWhenUsed="1" w:qFormat="1"/>
+    <w:lsdException w:name="Plain Table 1" w:uiPriority="41"/>
+    <w:lsdException w:name="Plain Table 2" w:uiPriority="42"/>
+    <w:lsdException w:name="Plain Table 3" w:uiPriority="43"/>
+    <w:lsdException w:name="Plain Table 4" w:uiPriority="44"/>
+    <w:lsdException w:name="Plain Table 5" w:uiPriority="45"/>
+    <w:lsdException w:name="Grid Table Light" w:uiPriority="40"/>
+    <w:lsdException w:name="Grid Table 1 Light" w:uiPriority="46"/>
+    <w:lsdException w:name="Grid Table 2" w:uiPriority="47"/>
+    <w:lsdException w:name="Grid Table 3" w:uiPriority="48"/>
+    <w:lsdException w:name="Grid Table 4" w:uiPriority="49"/>
+    <w:lsdException w:name="Grid Table 5 Dark" w:uiPriority="50"/>
+    <w:lsdException w:name="Grid Table 6 Colorful" w:uiPriority="51"/>
+    <w:lsdException w:name="Grid Table 7 Colorful" w:uiPriority="52"/>
+    <w:lsdException w:name="Grid Table 1 Light Accent 1" w:uiPriority="46"/>
+    <w:lsdException w:name="Grid Table 2 Accent 1" w:uiPriority="47"/>
+    <w:lsdException w:name="Grid Table 3 Accent 1" w:uiPriority="48"/>
+    <w:lsdException w:name="Grid Table 4 Accent 1" w:uiPriority="49"/>
+    <w:lsdException w:name="Grid Table 5 Dark Accent 1" w:uiPriority="50"/>
+    <w:lsdException w:name="Grid Table 6 Colorful Accent 1" w:uiPriority="51"/>
+    <w:lsdException w:name="Grid Table 7 Colorful Accent 1" w:uiPriority="52"/>
+    <w:lsdException w:name="Grid Table 1 Light Accent 2" w:uiPriority="46"/>
+    <w:lsdException w:name="Grid Table 2 Accent 2" w:uiPriority="47"/>
+    <w:lsdException w:name="Grid Table 3 Accent 2" w:uiPriority="48"/>
+    <w:lsdException w:name="Grid Table 4 Accent 2" w:uiPriority="49"/>
+    <w:lsdException w:name="Grid Table 5 Dark Accent 2" w:uiPriority="50"/>
+    <w:lsdException w:name="Grid Table 6 Colorful Accent 2" w:uiPriority="51"/>
+    <w:lsdException w:name="Grid Table 7 Colorful Accent 2" w:uiPriority="52"/>
+    <w:lsdException w:name="Grid Table 1 Light Accent 3" w:uiPriority="46"/>
+    <w:lsdException w:name="Grid Table 2 Accent 3" w:uiPriority="47"/>
+    <w:lsdException w:name="Grid Table 3 Accent 3" w:uiPriority="48"/>
+    <w:lsdException w:name="Grid Table 4 Accent 3" w:uiPriority="49"/>
+    <w:lsdException w:name="Grid Table 5 Dark Accent 3" w:uiPriority="50"/>
+    <w:lsdException w:name="Grid Table 6 Colorful Accent 3" w:uiPriority="51"/>
+    <w:lsdException w:name="Grid Table 7 Colorful Accent 3" w:uiPriority="52"/>
+    <w:lsdException w:name="Grid Table 1 Light Accent 4" w:uiPriority="46"/>
+    <w:lsdException w:name="Grid Table 2 Accent 4" w:uiPriority="47"/>
+    <w:lsdException w:name="Grid Table 3 Accent 4" w:uiPriority="48"/>
+    <w:lsdException w:name="Grid Table 4 Accent 4" w:uiPriority="49"/>
+    <w:lsdException w:name="Grid Table 5 Dark Accent 4" w:uiPriority="50"/>
+    <w:lsdException w:name="Grid Table 6 Colorful Accent 4" w:uiPriority="51"/>
+    <w:lsdException w:name="Grid Table 7 Colorful Accent 4" w:uiPriority="52"/>
+    <w:lsdException w:name="Grid Table 1 Light Accent 5" w:uiPriority="46"/>
+    <w:lsdException w:name="Grid Table 2 Accent 5" w:uiPriority="47"/>
+    <w:lsdException w:name="Grid Table 3 Accent 5" w:uiPriority="48"/>
+    <w:lsdException w:name="Grid Table 4 Accent 5" w:uiPriority="49"/>
+    <w:lsdException w:name="Grid Table 5 Dark Accent 5" w:uiPriority="50"/>
+    <w:lsdException w:name="Grid Table 6 Colorful Accent 5" w:uiPriority="51"/>
+    <w:lsdException w:name="Grid Table 7 Colorful Accent 5" w:uiPriority="52"/>
+    <w:lsdException w:name="Grid Table 1 Light Accent 6" w:uiPriority="46"/>
+    <w:lsdException w:name="Grid Table 2 Accent 6" w:uiPriority="47"/>
+    <w:lsdException w:name="Grid Table 3 Accent 6" w:uiPriority="48"/>
+    <w:lsdException w:name="Grid Table 4 Accent 6" w:uiPriority="49"/>
+    <w:lsdException w:name="Grid Table 5 Dark Accent 6" w:uiPriority="50"/>
+    <w:lsdException w:name="Grid Table 6 Colorful Accent 6" w:uiPriority="51"/>
+    <w:lsdException w:name="Grid Table 7 Colorful Accent 6" w:uiPriority="52"/>
+    <w:lsdException w:name="List Table 1 Light" w:uiPriority="46"/>
+    <w:lsdException w:name="List Table 2" w:uiPriority="47"/>
+    <w:lsdException w:name="List Table 3" w:uiPriority="48"/>
+    <w:lsdException w:name="List Table 4" w:uiPriority="49"/>
+    <w:lsdException w:name="List Table 5 Dark" w:uiPriority="50"/>
+    <w:lsdException w:name="List Table 6 Colorful" w:uiPriority="51"/>
+    <w:lsdException w:name="List Table 7 Colorful" w:uiPriority="52"/>
+    <w:lsdException w:name="List Table 1 Light Accent 1" w:uiPriority="46"/>
+    <w:lsdException w:name="List Table 2 Accent 1" w:uiPriority="47"/>
+    <w:lsdException w:name="List Table 3 Accent 1" w:uiPriority="48"/>
+    <w:lsdException w:name="List Table 4 Accent 1" w:uiPriority="49"/>
+    <w:lsdException w:name="List Table 5 Dark Accent 1" w:uiPriority="50"/>
+    <w:lsdException w:name="List Table 6 Colorful Accent 1" w:uiPriority="51"/>
+    <w:lsdException w:name="List Table 7 Colorful Accent 1" w:uiPriority="52"/>
+    <w:lsdException w:name="List Table 1 Light Accent 2" w:uiPriority="46"/>
+    <w:lsdException w:name="List Table 2 Accent 2" w:uiPriority="47"/>
+    <w:lsdException w:name="List Table 3 Accent 2" w:uiPriority="48"/>
+    <w:lsdException w:name="List Table 4 Accent 2" w:uiPriority="49"/>
+    <w:lsdException w:name="List Table 5 Dark Accent 2" w:uiPriority="50"/>
+    <w:lsdException w:name="List Table 6 Colorful Accent 2" w:uiPriority="51"/>
+    <w:lsdException w:name="List Table 7 Colorful Accent 2" w:uiPriority="52"/>
+    <w:lsdException w:name="List Table 1 Light Accent 3" w:uiPriority="46"/>
+    <w:lsdException w:name="List Table 2 Accent 3" w:uiPriority="47"/>
+    <w:lsdException w:name="List Table 3 Accent 3" w:uiPriority="48"/>
+    <w:lsdException w:name="List Table 4 Accent 3" w:uiPriority="49"/>
+    <w:lsdException w:name="List Table 5 Dark Accent 3" w:uiPriority="50"/>
+    <w:lsdException w:name="List Table 6 Colorful Accent 3" w:uiPriority="51"/>
+    <w:lsdException w:name="List Table 7 Colorful Accent 3" w:uiPriority="52"/>
+    <w:lsdException w:name="List Table 1 Light Accent 4" w:uiPriority="46"/>
+    <w:lsdException w:name="List Table 2 Accent 4" w:uiPriority="47"/>
+    <w:lsdException w:name="List Table 3 Accent 4" w:uiPriority="48"/>
+    <w:lsdException w:name="List Table 4 Accent 4" w:uiPriority="49"/>
+    <w:lsdException w:name="List Table 5 Dark Accent 4" w:uiPriority="50"/>
+    <w:lsdException w:name="List Table 6 Colorful Accent 4" w:uiPriority="51"/>
+    <w:lsdException w:name="List Table 7 Colorful Accent 4" w:uiPriority="52"/>
+    <w:lsdException w:name="List Table 1 Light Accent 5" w:uiPriority="46"/>
+    <w:lsdException w:name="List Table 2 Accent 5" w:uiPriority="47"/>
+    <w:lsdException w:name="List Table 3 Accent 5" w:uiPriority="48"/>
+    <w:lsdException w:name="List Table 4 Accent 5" w:uiPriority="49"/>
+    <w:lsdException w:name="List Table 5 Dark Accent 5" w:uiPriority="50"/>
+    <w:lsdException w:name="List Table 6 Colorful Accent 5" w:uiPriority="51"/>
+    <w:lsdException w:name="List Table 7 Colorful Accent 5" w:uiPriority="52"/>
+    <w:lsdException w:name="List Table 1 Light Accent 6" w:uiPriority="46"/>
+    <w:lsdException w:name="List Table 2 Accent 6" w:uiPriority="47"/>
+    <w:lsdException w:name="List Table 3 Accent 6" w:uiPriority="48"/>
+    <w:lsdException w:name="List Table 4 Accent 6" w:uiPriority="49"/>
+    <w:lsdException w:name="List Table 5 Dark Accent 6" w:uiPriority="50"/>
+    <w:lsdException w:name="List Table 6 Colorful Accent 6" w:uiPriority="51"/>
+    <w:lsdException w:name="List Table 7 Colorful Accent 6" w:uiPriority="52"/>
+    <w:lsdException w:name="Mention" w:semiHidden="1" w:unhideWhenUsed="1"/>
+    <w:lsdException w:name="Smart Hyperlink" w:semiHidden="1" w:unhideWhenUsed="1"/>
+    <w:lsdException w:name="Hashtag" w:semiHidden="1" w:unhideWhenUsed="1"/>
+    <w:lsdException w:name="Unresolved Mention" w:semiHidden="1" w:unhideWhenUsed="1"/>
   </w:latentStyles>
   <w:style w:type="paragraph" w:default="1" w:styleId="Normal">
     <w:name w:val="Normal"/>

</xml_diff>